<commit_message>
- added drafts for the Task and Objective;
</commit_message>
<xml_diff>
--- a/Module Logistics/Task Draft.docx
+++ b/Module Logistics/Task Draft.docx
@@ -144,6 +144,12 @@
         <w:rPr>
           <w:rFonts w:ascii="Times New Roman" w:hAnsi="Times New Roman" w:cs="Times New Roman"/>
         </w:rPr>
+        <w:t>*</w:t>
+      </w:r>
+      <w:r>
+        <w:rPr>
+          <w:rFonts w:ascii="Times New Roman" w:hAnsi="Times New Roman" w:cs="Times New Roman"/>
+        </w:rPr>
         <w:t>Objective parent = the Objective entity  that will serve as the container for this task;</w:t>
       </w:r>
     </w:p>
@@ -198,35 +204,7 @@
         <w:rPr>
           <w:rFonts w:ascii="Times New Roman" w:hAnsi="Times New Roman" w:cs="Times New Roman"/>
         </w:rPr>
-        <w:t>*</w:t>
-      </w:r>
-      <w:proofErr w:type="spellStart"/>
-      <w:r>
-        <w:rPr>
-          <w:rFonts w:ascii="Times New Roman" w:hAnsi="Times New Roman" w:cs="Times New Roman"/>
-        </w:rPr>
-        <w:t>AlarmClock</w:t>
-      </w:r>
-      <w:proofErr w:type="spellEnd"/>
-      <w:r>
-        <w:rPr>
-          <w:rFonts w:ascii="Times New Roman" w:hAnsi="Times New Roman" w:cs="Times New Roman"/>
-        </w:rPr>
-        <w:t xml:space="preserve">[] </w:t>
-      </w:r>
-      <w:proofErr w:type="spellStart"/>
-      <w:r>
-        <w:rPr>
-          <w:rFonts w:ascii="Times New Roman" w:hAnsi="Times New Roman" w:cs="Times New Roman"/>
-        </w:rPr>
-        <w:t>associatedAlarms</w:t>
-      </w:r>
-      <w:proofErr w:type="spellEnd"/>
-      <w:r>
-        <w:rPr>
-          <w:rFonts w:ascii="Times New Roman" w:hAnsi="Times New Roman" w:cs="Times New Roman"/>
-        </w:rPr>
-        <w:t xml:space="preserve"> = pointer to an array that hold references to the Alarms that are linked to the task;</w:t>
+        <w:t>*AlarmClock[] associatedAlarms = pointer to an array that hold references to the Alarms that are linked to the task;</w:t>
       </w:r>
     </w:p>
     <w:p>
@@ -258,41 +236,199 @@
           <w:rFonts w:ascii="Times New Roman" w:hAnsi="Times New Roman" w:cs="Times New Roman"/>
         </w:rPr>
       </w:pPr>
+      <w:r>
+        <w:rPr>
+          <w:rFonts w:ascii="Times New Roman" w:hAnsi="Times New Roman" w:cs="Times New Roman"/>
+        </w:rPr>
+        <w:t>UploadHistory logUpload = a derived History entity that holds all the uploads that were made by this task and relevant information to it;</w:t>
+      </w:r>
+      <w:r>
+        <w:rPr>
+          <w:rFonts w:ascii="Times New Roman" w:hAnsi="Times New Roman" w:cs="Times New Roman"/>
+        </w:rPr>
+        <w:t xml:space="preserve"> </w:t>
+      </w:r>
+    </w:p>
+    <w:p>
+      <w:pPr>
+        <w:pStyle w:val="ListParagraph"/>
+        <w:numPr>
+          <w:ilvl w:val="0"/>
+          <w:numId w:val="10"/>
+        </w:numPr>
+        <w:rPr>
+          <w:rFonts w:ascii="Times New Roman" w:hAnsi="Times New Roman" w:cs="Times New Roman"/>
+        </w:rPr>
+      </w:pPr>
+      <w:r>
+        <w:rPr>
+          <w:rFonts w:ascii="Times New Roman" w:hAnsi="Times New Roman" w:cs="Times New Roman"/>
+        </w:rPr>
+        <w:t>Boolean child = Boolean to ascertain whether the task is a sub-task or a standalone task;</w:t>
+      </w:r>
+    </w:p>
+    <w:p>
+      <w:pPr>
+        <w:pStyle w:val="ListParagraph"/>
+        <w:numPr>
+          <w:ilvl w:val="0"/>
+          <w:numId w:val="10"/>
+        </w:numPr>
+        <w:rPr>
+          <w:rFonts w:ascii="Times New Roman" w:hAnsi="Times New Roman" w:cs="Times New Roman"/>
+        </w:rPr>
+      </w:pPr>
+      <w:r>
+        <w:rPr>
+          <w:rFonts w:ascii="Times New Roman" w:hAnsi="Times New Roman" w:cs="Times New Roman"/>
+        </w:rPr>
+        <w:t>*Task parent = pointer to the parent Task;</w:t>
+      </w:r>
+    </w:p>
+    <w:p>
+      <w:pPr>
+        <w:pStyle w:val="ListParagraph"/>
+        <w:numPr>
+          <w:ilvl w:val="0"/>
+          <w:numId w:val="10"/>
+        </w:numPr>
+        <w:rPr>
+          <w:rFonts w:ascii="Times New Roman" w:hAnsi="Times New Roman" w:cs="Times New Roman"/>
+        </w:rPr>
+      </w:pPr>
+      <w:r>
+        <w:rPr>
+          <w:rFonts w:ascii="Times New Roman" w:hAnsi="Times New Roman" w:cs="Times New Roman"/>
+        </w:rPr>
+        <w:t xml:space="preserve">*Task[] </w:t>
+      </w:r>
       <w:proofErr w:type="spellStart"/>
       <w:r>
         <w:rPr>
           <w:rFonts w:ascii="Times New Roman" w:hAnsi="Times New Roman" w:cs="Times New Roman"/>
         </w:rPr>
-        <w:t>UploadHistory</w:t>
+        <w:t>sublist</w:t>
       </w:r>
       <w:proofErr w:type="spellEnd"/>
       <w:r>
         <w:rPr>
           <w:rFonts w:ascii="Times New Roman" w:hAnsi="Times New Roman" w:cs="Times New Roman"/>
         </w:rPr>
-        <w:t xml:space="preserve"> </w:t>
-      </w:r>
-      <w:proofErr w:type="spellStart"/>
-      <w:r>
-        <w:rPr>
-          <w:rFonts w:ascii="Times New Roman" w:hAnsi="Times New Roman" w:cs="Times New Roman"/>
-        </w:rPr>
-        <w:t>logUpload</w:t>
-      </w:r>
-      <w:proofErr w:type="spellEnd"/>
-      <w:r>
-        <w:rPr>
-          <w:rFonts w:ascii="Times New Roman" w:hAnsi="Times New Roman" w:cs="Times New Roman"/>
-        </w:rPr>
-        <w:t xml:space="preserve"> = a derived History entity that holds all the uploads that were made by this task and relevant information to it;</w:t>
+        <w:t xml:space="preserve"> = pointer to an array of Tasks that have been created from the task;</w:t>
+      </w:r>
+    </w:p>
+    <w:p>
+      <w:pPr>
+        <w:pStyle w:val="ListParagraph"/>
+        <w:numPr>
+          <w:ilvl w:val="0"/>
+          <w:numId w:val="10"/>
+        </w:numPr>
+        <w:rPr>
+          <w:rFonts w:ascii="Times New Roman" w:hAnsi="Times New Roman" w:cs="Times New Roman"/>
+        </w:rPr>
+      </w:pPr>
+      <w:r>
+        <w:rPr>
+          <w:rFonts w:ascii="Times New Roman" w:hAnsi="Times New Roman" w:cs="Times New Roman"/>
+        </w:rPr>
+        <w:t>*Timer timebox = pointer to a Timer entity(?) that will represent the timebox for the task;</w:t>
       </w:r>
       <w:bookmarkStart w:id="0" w:name="_GoBack"/>
       <w:bookmarkEnd w:id="0"/>
-      <w:r>
-        <w:rPr>
-          <w:rFonts w:ascii="Times New Roman" w:hAnsi="Times New Roman" w:cs="Times New Roman"/>
-        </w:rPr>
-        <w:t xml:space="preserve"> </w:t>
+    </w:p>
+    <w:p>
+      <w:pPr>
+        <w:ind w:left="360"/>
+        <w:rPr>
+          <w:rFonts w:ascii="Times New Roman" w:hAnsi="Times New Roman" w:cs="Times New Roman"/>
+        </w:rPr>
+      </w:pPr>
+      <w:r>
+        <w:rPr>
+          <w:rFonts w:ascii="Times New Roman" w:hAnsi="Times New Roman" w:cs="Times New Roman"/>
+        </w:rPr>
+        <w:t xml:space="preserve">The above mentioned entities should suffice as the basis of the class, except for the entities that will be necessary in the interaction with the only database/local manager, such as the path of the task folder, etc. Other entities can be included without affecting the basic functionality of the task entity. In this regard, a few (optional, but may prove to be mandatory </w:t>
+      </w:r>
+      <w:r>
+        <w:rPr>
+          <w:rFonts w:ascii="Times New Roman" w:hAnsi="Times New Roman" w:cs="Times New Roman"/>
+        </w:rPr>
+        <w:t>later</w:t>
+      </w:r>
+      <w:r>
+        <w:rPr>
+          <w:rFonts w:ascii="Times New Roman" w:hAnsi="Times New Roman" w:cs="Times New Roman"/>
+        </w:rPr>
+        <w:t>, so it is best to include them now) other entities shall be specified now, but, if they are deemed to be necessary for the basic functionality, shall be migrated to the above list:</w:t>
+      </w:r>
+    </w:p>
+    <w:p>
+      <w:pPr>
+        <w:pStyle w:val="ListParagraph"/>
+        <w:numPr>
+          <w:ilvl w:val="0"/>
+          <w:numId w:val="10"/>
+        </w:numPr>
+        <w:rPr>
+          <w:rFonts w:ascii="Times New Roman" w:hAnsi="Times New Roman" w:cs="Times New Roman"/>
+        </w:rPr>
+      </w:pPr>
+      <w:r>
+        <w:rPr>
+          <w:rFonts w:ascii="Times New Roman" w:hAnsi="Times New Roman" w:cs="Times New Roman"/>
+        </w:rPr>
+        <w:t>*HTTPS link = a pointer to the link for the task location on the server;</w:t>
+      </w:r>
+    </w:p>
+    <w:p>
+      <w:pPr>
+        <w:pStyle w:val="ListParagraph"/>
+        <w:numPr>
+          <w:ilvl w:val="0"/>
+          <w:numId w:val="10"/>
+        </w:numPr>
+        <w:rPr>
+          <w:rFonts w:ascii="Times New Roman" w:hAnsi="Times New Roman" w:cs="Times New Roman"/>
+        </w:rPr>
+      </w:pPr>
+      <w:r>
+        <w:rPr>
+          <w:rFonts w:ascii="Times New Roman" w:hAnsi="Times New Roman" w:cs="Times New Roman"/>
+        </w:rPr>
+        <w:t>*Location local = a pointer to the path where the user decided to save all files regarding the task;</w:t>
+      </w:r>
+    </w:p>
+    <w:p>
+      <w:pPr>
+        <w:pStyle w:val="ListParagraph"/>
+        <w:numPr>
+          <w:ilvl w:val="0"/>
+          <w:numId w:val="10"/>
+        </w:numPr>
+        <w:rPr>
+          <w:rFonts w:ascii="Times New Roman" w:hAnsi="Times New Roman" w:cs="Times New Roman"/>
+        </w:rPr>
+      </w:pPr>
+      <w:r>
+        <w:rPr>
+          <w:rFonts w:ascii="Times New Roman" w:hAnsi="Times New Roman" w:cs="Times New Roman"/>
+        </w:rPr>
+        <w:t>*Settings custom = a pointer to a Settings (submodule?) entity that controls different aspects pertaining the task;</w:t>
+      </w:r>
+    </w:p>
+    <w:p>
+      <w:pPr>
+        <w:ind w:left="360"/>
+        <w:rPr>
+          <w:rFonts w:ascii="Times New Roman" w:hAnsi="Times New Roman" w:cs="Times New Roman"/>
+        </w:rPr>
+      </w:pPr>
+      <w:r>
+        <w:rPr>
+          <w:rFonts w:ascii="Times New Roman" w:hAnsi="Times New Roman" w:cs="Times New Roman"/>
+        </w:rPr>
+        <w:t>However, keeping in mind that we do not want our modules to be dependent (too much) on each other, it makes sense to describe only the entities that are immutable are critical to this entity, and all the other entities shall populate the list once the other modules are being defined.</w:t>
       </w:r>
     </w:p>
     <w:p>
@@ -1798,6 +1934,7 @@
   <w:style w:type="character" w:default="1" w:styleId="DefaultParagraphFont">
     <w:name w:val="Default Paragraph Font"/>
     <w:uiPriority w:val="1"/>
+    <w:semiHidden/>
     <w:unhideWhenUsed/>
   </w:style>
   <w:style w:type="table" w:default="1" w:styleId="TableNormal">

</xml_diff>

<commit_message>
test update task draft
</commit_message>
<xml_diff>
--- a/Module Logistics/Task Draft.docx
+++ b/Module Logistics/Task Draft.docx
@@ -1,6 +1,6 @@
 
 <file path=word/document.xml><?xml version="1.0" encoding="utf-8"?>
-<w:document xmlns:wpc="http://schemas.microsoft.com/office/word/2010/wordprocessingCanvas" xmlns:cx="http://schemas.microsoft.com/office/drawing/2014/chartex" xmlns:cx1="http://schemas.microsoft.com/office/drawing/2015/9/8/chartex" xmlns:cx2="http://schemas.microsoft.com/office/drawing/2015/10/21/chartex" xmlns:cx3="http://schemas.microsoft.com/office/drawing/2016/5/9/chartex" xmlns:cx4="http://schemas.microsoft.com/office/drawing/2016/5/10/chartex" xmlns:cx5="http://schemas.microsoft.com/office/drawing/2016/5/11/chartex" xmlns:cx6="http://schemas.microsoft.com/office/drawing/2016/5/12/chartex" xmlns:cx7="http://schemas.microsoft.com/office/drawing/2016/5/13/chartex" xmlns:cx8="http://schemas.microsoft.com/office/drawing/2016/5/14/chartex" xmlns:mc="http://schemas.openxmlformats.org/markup-compatibility/2006" xmlns:o="urn:schemas-microsoft-com:office:office" xmlns:r="http://schemas.openxmlformats.org/officeDocument/2006/relationships" xmlns:m="http://schemas.openxmlformats.org/officeDocument/2006/math" xmlns:v="urn:schemas-microsoft-com:vml" xmlns:wp14="http://schemas.microsoft.com/office/word/2010/wordprocessingDrawing" xmlns:wp="http://schemas.openxmlformats.org/drawingml/2006/wordprocessingDrawing" xmlns:w10="urn:schemas-microsoft-com:office:word" xmlns:w="http://schemas.openxmlformats.org/wordprocessingml/2006/main" xmlns:w14="http://schemas.microsoft.com/office/word/2010/wordml" xmlns:w15="http://schemas.microsoft.com/office/word/2012/wordml" xmlns:w16se="http://schemas.microsoft.com/office/word/2015/wordml/symex" xmlns:wpg="http://schemas.microsoft.com/office/word/2010/wordprocessingGroup" xmlns:wpi="http://schemas.microsoft.com/office/word/2010/wordprocessingInk" xmlns:wne="http://schemas.microsoft.com/office/word/2006/wordml" xmlns:wps="http://schemas.microsoft.com/office/word/2010/wordprocessingShape" mc:Ignorable="w14 w15 w16se wp14">
+<w:document xmlns:wpc="http://schemas.microsoft.com/office/word/2010/wordprocessingCanvas" xmlns:mc="http://schemas.openxmlformats.org/markup-compatibility/2006" xmlns:o="urn:schemas-microsoft-com:office:office" xmlns:r="http://schemas.openxmlformats.org/officeDocument/2006/relationships" xmlns:m="http://schemas.openxmlformats.org/officeDocument/2006/math" xmlns:v="urn:schemas-microsoft-com:vml" xmlns:wp14="http://schemas.microsoft.com/office/word/2010/wordprocessingDrawing" xmlns:wp="http://schemas.openxmlformats.org/drawingml/2006/wordprocessingDrawing" xmlns:w10="urn:schemas-microsoft-com:office:word" xmlns:w="http://schemas.openxmlformats.org/wordprocessingml/2006/main" xmlns:w14="http://schemas.microsoft.com/office/word/2010/wordml" xmlns:wpg="http://schemas.microsoft.com/office/word/2010/wordprocessingGroup" xmlns:wpi="http://schemas.microsoft.com/office/word/2010/wordprocessingInk" xmlns:wne="http://schemas.microsoft.com/office/word/2006/wordml" xmlns:wps="http://schemas.microsoft.com/office/word/2010/wordprocessingShape" mc:Ignorable="w14 wp14">
   <w:body>
     <w:p>
       <w:pPr>
@@ -300,21 +300,7 @@
         <w:rPr>
           <w:rFonts w:ascii="Times New Roman" w:hAnsi="Times New Roman" w:cs="Times New Roman"/>
         </w:rPr>
-        <w:t xml:space="preserve">*Task[] </w:t>
-      </w:r>
-      <w:proofErr w:type="spellStart"/>
-      <w:r>
-        <w:rPr>
-          <w:rFonts w:ascii="Times New Roman" w:hAnsi="Times New Roman" w:cs="Times New Roman"/>
-        </w:rPr>
-        <w:t>sublist</w:t>
-      </w:r>
-      <w:proofErr w:type="spellEnd"/>
-      <w:r>
-        <w:rPr>
-          <w:rFonts w:ascii="Times New Roman" w:hAnsi="Times New Roman" w:cs="Times New Roman"/>
-        </w:rPr>
-        <w:t xml:space="preserve"> = pointer to an array of Tasks that have been created from the task;</w:t>
+        <w:t>*Task[] sublist = pointer to an array of Tasks that have been created from the task;</w:t>
       </w:r>
     </w:p>
     <w:p>
@@ -334,8 +320,6 @@
         </w:rPr>
         <w:t>*Timer timebox = pointer to a Timer entity(?) that will represent the timebox for the task;</w:t>
       </w:r>
-      <w:bookmarkStart w:id="0" w:name="_GoBack"/>
-      <w:bookmarkEnd w:id="0"/>
     </w:p>
     <w:p>
       <w:pPr>
@@ -430,6 +414,26 @@
         </w:rPr>
         <w:t>However, keeping in mind that we do not want our modules to be dependent (too much) on each other, it makes sense to describe only the entities that are immutable are critical to this entity, and all the other entities shall populate the list once the other modules are being defined.</w:t>
       </w:r>
+    </w:p>
+    <w:p>
+      <w:pPr>
+        <w:pStyle w:val="ListParagraph"/>
+        <w:numPr>
+          <w:ilvl w:val="0"/>
+          <w:numId w:val="10"/>
+        </w:numPr>
+        <w:rPr>
+          <w:rFonts w:ascii="Times New Roman" w:hAnsi="Times New Roman" w:cs="Times New Roman"/>
+        </w:rPr>
+      </w:pPr>
+      <w:r>
+        <w:rPr>
+          <w:rFonts w:ascii="Times New Roman" w:hAnsi="Times New Roman" w:cs="Times New Roman"/>
+        </w:rPr>
+        <w:t>New task for test</w:t>
+      </w:r>
+      <w:bookmarkStart w:id="0" w:name="_GoBack"/>
+      <w:bookmarkEnd w:id="0"/>
     </w:p>
     <w:p>
       <w:pPr>
@@ -451,8 +455,8 @@
 </file>
 
 <file path=word/numbering.xml><?xml version="1.0" encoding="utf-8"?>
-<w:numbering xmlns:wpc="http://schemas.microsoft.com/office/word/2010/wordprocessingCanvas" xmlns:cx="http://schemas.microsoft.com/office/drawing/2014/chartex" xmlns:cx1="http://schemas.microsoft.com/office/drawing/2015/9/8/chartex" xmlns:cx2="http://schemas.microsoft.com/office/drawing/2015/10/21/chartex" xmlns:cx3="http://schemas.microsoft.com/office/drawing/2016/5/9/chartex" xmlns:cx4="http://schemas.microsoft.com/office/drawing/2016/5/10/chartex" xmlns:cx5="http://schemas.microsoft.com/office/drawing/2016/5/11/chartex" xmlns:cx6="http://schemas.microsoft.com/office/drawing/2016/5/12/chartex" xmlns:cx7="http://schemas.microsoft.com/office/drawing/2016/5/13/chartex" xmlns:cx8="http://schemas.microsoft.com/office/drawing/2016/5/14/chartex" xmlns:mc="http://schemas.openxmlformats.org/markup-compatibility/2006" xmlns:o="urn:schemas-microsoft-com:office:office" xmlns:r="http://schemas.openxmlformats.org/officeDocument/2006/relationships" xmlns:m="http://schemas.openxmlformats.org/officeDocument/2006/math" xmlns:v="urn:schemas-microsoft-com:vml" xmlns:wp14="http://schemas.microsoft.com/office/word/2010/wordprocessingDrawing" xmlns:wp="http://schemas.openxmlformats.org/drawingml/2006/wordprocessingDrawing" xmlns:w10="urn:schemas-microsoft-com:office:word" xmlns:w="http://schemas.openxmlformats.org/wordprocessingml/2006/main" xmlns:w14="http://schemas.microsoft.com/office/word/2010/wordml" xmlns:w15="http://schemas.microsoft.com/office/word/2012/wordml" xmlns:w16se="http://schemas.microsoft.com/office/word/2015/wordml/symex" xmlns:wpg="http://schemas.microsoft.com/office/word/2010/wordprocessingGroup" xmlns:wpi="http://schemas.microsoft.com/office/word/2010/wordprocessingInk" xmlns:wne="http://schemas.microsoft.com/office/word/2006/wordml" xmlns:wps="http://schemas.microsoft.com/office/word/2010/wordprocessingShape" mc:Ignorable="w14 w15 w16se wp14">
-  <w:abstractNum w:abstractNumId="0" w15:restartNumberingAfterBreak="0">
+<w:numbering xmlns:wpc="http://schemas.microsoft.com/office/word/2010/wordprocessingCanvas" xmlns:mc="http://schemas.openxmlformats.org/markup-compatibility/2006" xmlns:o="urn:schemas-microsoft-com:office:office" xmlns:r="http://schemas.openxmlformats.org/officeDocument/2006/relationships" xmlns:m="http://schemas.openxmlformats.org/officeDocument/2006/math" xmlns:v="urn:schemas-microsoft-com:vml" xmlns:wp14="http://schemas.microsoft.com/office/word/2010/wordprocessingDrawing" xmlns:wp="http://schemas.openxmlformats.org/drawingml/2006/wordprocessingDrawing" xmlns:w10="urn:schemas-microsoft-com:office:word" xmlns:w="http://schemas.openxmlformats.org/wordprocessingml/2006/main" xmlns:w14="http://schemas.microsoft.com/office/word/2010/wordml" xmlns:wpg="http://schemas.microsoft.com/office/word/2010/wordprocessingGroup" xmlns:wpi="http://schemas.microsoft.com/office/word/2010/wordprocessingInk" xmlns:wne="http://schemas.microsoft.com/office/word/2006/wordml" xmlns:wps="http://schemas.microsoft.com/office/word/2010/wordprocessingShape" mc:Ignorable="w14 wp14">
+  <w:abstractNum w:abstractNumId="0">
     <w:nsid w:val="21945645"/>
     <w:multiLevelType w:val="hybridMultilevel"/>
     <w:tmpl w:val="96026B24"/>
@@ -565,7 +569,7 @@
       </w:rPr>
     </w:lvl>
   </w:abstractNum>
-  <w:abstractNum w:abstractNumId="1" w15:restartNumberingAfterBreak="0">
+  <w:abstractNum w:abstractNumId="1">
     <w:nsid w:val="23EB1584"/>
     <w:multiLevelType w:val="hybridMultilevel"/>
     <w:tmpl w:val="37E806F0"/>
@@ -651,7 +655,7 @@
       </w:pPr>
     </w:lvl>
   </w:abstractNum>
-  <w:abstractNum w:abstractNumId="2" w15:restartNumberingAfterBreak="0">
+  <w:abstractNum w:abstractNumId="2">
     <w:nsid w:val="3648171B"/>
     <w:multiLevelType w:val="hybridMultilevel"/>
     <w:tmpl w:val="1252485A"/>
@@ -764,7 +768,7 @@
       </w:rPr>
     </w:lvl>
   </w:abstractNum>
-  <w:abstractNum w:abstractNumId="3" w15:restartNumberingAfterBreak="0">
+  <w:abstractNum w:abstractNumId="3">
     <w:nsid w:val="37FA2A52"/>
     <w:multiLevelType w:val="hybridMultilevel"/>
     <w:tmpl w:val="88A6C19E"/>
@@ -850,7 +854,7 @@
       </w:pPr>
     </w:lvl>
   </w:abstractNum>
-  <w:abstractNum w:abstractNumId="4" w15:restartNumberingAfterBreak="0">
+  <w:abstractNum w:abstractNumId="4">
     <w:nsid w:val="3E6F5B7C"/>
     <w:multiLevelType w:val="hybridMultilevel"/>
     <w:tmpl w:val="47CCB9F4"/>
@@ -963,7 +967,7 @@
       </w:rPr>
     </w:lvl>
   </w:abstractNum>
-  <w:abstractNum w:abstractNumId="5" w15:restartNumberingAfterBreak="0">
+  <w:abstractNum w:abstractNumId="5">
     <w:nsid w:val="463779B2"/>
     <w:multiLevelType w:val="hybridMultilevel"/>
     <w:tmpl w:val="CBBA4600"/>
@@ -1076,7 +1080,7 @@
       </w:rPr>
     </w:lvl>
   </w:abstractNum>
-  <w:abstractNum w:abstractNumId="6" w15:restartNumberingAfterBreak="0">
+  <w:abstractNum w:abstractNumId="6">
     <w:nsid w:val="5A9B22A0"/>
     <w:multiLevelType w:val="hybridMultilevel"/>
     <w:tmpl w:val="85DE0BAC"/>
@@ -1189,7 +1193,7 @@
       </w:rPr>
     </w:lvl>
   </w:abstractNum>
-  <w:abstractNum w:abstractNumId="7" w15:restartNumberingAfterBreak="0">
+  <w:abstractNum w:abstractNumId="7">
     <w:nsid w:val="628259DE"/>
     <w:multiLevelType w:val="hybridMultilevel"/>
     <w:tmpl w:val="C92AD5DC"/>
@@ -1275,7 +1279,7 @@
       </w:pPr>
     </w:lvl>
   </w:abstractNum>
-  <w:abstractNum w:abstractNumId="8" w15:restartNumberingAfterBreak="0">
+  <w:abstractNum w:abstractNumId="8">
     <w:nsid w:val="69FF30DE"/>
     <w:multiLevelType w:val="hybridMultilevel"/>
     <w:tmpl w:val="BF025CEC"/>
@@ -1388,7 +1392,7 @@
       </w:rPr>
     </w:lvl>
   </w:abstractNum>
-  <w:abstractNum w:abstractNumId="9" w15:restartNumberingAfterBreak="0">
+  <w:abstractNum w:abstractNumId="9">
     <w:nsid w:val="702629E2"/>
     <w:multiLevelType w:val="hybridMultilevel"/>
     <w:tmpl w:val="23329244"/>
@@ -1535,7 +1539,7 @@
 </file>
 
 <file path=word/styles.xml><?xml version="1.0" encoding="utf-8"?>
-<w:styles xmlns:mc="http://schemas.openxmlformats.org/markup-compatibility/2006" xmlns:r="http://schemas.openxmlformats.org/officeDocument/2006/relationships" xmlns:w="http://schemas.openxmlformats.org/wordprocessingml/2006/main" xmlns:w14="http://schemas.microsoft.com/office/word/2010/wordml" xmlns:w15="http://schemas.microsoft.com/office/word/2012/wordml" xmlns:w16se="http://schemas.microsoft.com/office/word/2015/wordml/symex" mc:Ignorable="w14 w15 w16se">
+<w:styles xmlns:mc="http://schemas.openxmlformats.org/markup-compatibility/2006" xmlns:r="http://schemas.openxmlformats.org/officeDocument/2006/relationships" xmlns:w="http://schemas.openxmlformats.org/wordprocessingml/2006/main" xmlns:w14="http://schemas.microsoft.com/office/word/2010/wordml" mc:Ignorable="w14">
   <w:docDefaults>
     <w:rPrDefault>
       <w:rPr>
@@ -1551,381 +1555,345 @@
       </w:pPr>
     </w:pPrDefault>
   </w:docDefaults>
-  <w:latentStyles w:defLockedState="0" w:defUIPriority="99" w:defSemiHidden="0" w:defUnhideWhenUsed="0" w:defQFormat="0" w:count="374">
-    <w:lsdException w:name="Normal" w:uiPriority="0" w:qFormat="1"/>
-    <w:lsdException w:name="heading 1" w:uiPriority="9" w:qFormat="1"/>
-    <w:lsdException w:name="heading 2" w:semiHidden="1" w:uiPriority="9" w:unhideWhenUsed="1" w:qFormat="1"/>
-    <w:lsdException w:name="heading 3" w:semiHidden="1" w:uiPriority="9" w:unhideWhenUsed="1" w:qFormat="1"/>
-    <w:lsdException w:name="heading 4" w:semiHidden="1" w:uiPriority="9" w:unhideWhenUsed="1" w:qFormat="1"/>
-    <w:lsdException w:name="heading 5" w:semiHidden="1" w:uiPriority="9" w:unhideWhenUsed="1" w:qFormat="1"/>
-    <w:lsdException w:name="heading 6" w:semiHidden="1" w:uiPriority="9" w:unhideWhenUsed="1" w:qFormat="1"/>
-    <w:lsdException w:name="heading 7" w:semiHidden="1" w:uiPriority="9" w:unhideWhenUsed="1" w:qFormat="1"/>
-    <w:lsdException w:name="heading 8" w:semiHidden="1" w:uiPriority="9" w:unhideWhenUsed="1" w:qFormat="1"/>
-    <w:lsdException w:name="heading 9" w:semiHidden="1" w:uiPriority="9" w:unhideWhenUsed="1" w:qFormat="1"/>
-    <w:lsdException w:name="index 1" w:semiHidden="1" w:unhideWhenUsed="1"/>
-    <w:lsdException w:name="index 2" w:semiHidden="1" w:unhideWhenUsed="1"/>
-    <w:lsdException w:name="index 3" w:semiHidden="1" w:unhideWhenUsed="1"/>
-    <w:lsdException w:name="index 4" w:semiHidden="1" w:unhideWhenUsed="1"/>
-    <w:lsdException w:name="index 5" w:semiHidden="1" w:unhideWhenUsed="1"/>
-    <w:lsdException w:name="index 6" w:semiHidden="1" w:unhideWhenUsed="1"/>
-    <w:lsdException w:name="index 7" w:semiHidden="1" w:unhideWhenUsed="1"/>
-    <w:lsdException w:name="index 8" w:semiHidden="1" w:unhideWhenUsed="1"/>
-    <w:lsdException w:name="index 9" w:semiHidden="1" w:unhideWhenUsed="1"/>
-    <w:lsdException w:name="toc 1" w:semiHidden="1" w:uiPriority="39" w:unhideWhenUsed="1"/>
-    <w:lsdException w:name="toc 2" w:semiHidden="1" w:uiPriority="39" w:unhideWhenUsed="1"/>
-    <w:lsdException w:name="toc 3" w:semiHidden="1" w:uiPriority="39" w:unhideWhenUsed="1"/>
-    <w:lsdException w:name="toc 4" w:semiHidden="1" w:uiPriority="39" w:unhideWhenUsed="1"/>
-    <w:lsdException w:name="toc 5" w:semiHidden="1" w:uiPriority="39" w:unhideWhenUsed="1"/>
-    <w:lsdException w:name="toc 6" w:semiHidden="1" w:uiPriority="39" w:unhideWhenUsed="1"/>
-    <w:lsdException w:name="toc 7" w:semiHidden="1" w:uiPriority="39" w:unhideWhenUsed="1"/>
-    <w:lsdException w:name="toc 8" w:semiHidden="1" w:uiPriority="39" w:unhideWhenUsed="1"/>
-    <w:lsdException w:name="toc 9" w:semiHidden="1" w:uiPriority="39" w:unhideWhenUsed="1"/>
-    <w:lsdException w:name="Normal Indent" w:semiHidden="1" w:unhideWhenUsed="1"/>
-    <w:lsdException w:name="footnote text" w:semiHidden="1" w:unhideWhenUsed="1"/>
-    <w:lsdException w:name="annotation text" w:semiHidden="1" w:unhideWhenUsed="1"/>
-    <w:lsdException w:name="header" w:semiHidden="1" w:unhideWhenUsed="1"/>
-    <w:lsdException w:name="footer" w:semiHidden="1" w:unhideWhenUsed="1"/>
-    <w:lsdException w:name="index heading" w:semiHidden="1" w:unhideWhenUsed="1"/>
-    <w:lsdException w:name="caption" w:semiHidden="1" w:uiPriority="35" w:unhideWhenUsed="1" w:qFormat="1"/>
-    <w:lsdException w:name="table of figures" w:semiHidden="1" w:unhideWhenUsed="1"/>
-    <w:lsdException w:name="envelope address" w:semiHidden="1" w:unhideWhenUsed="1"/>
-    <w:lsdException w:name="envelope return" w:semiHidden="1" w:unhideWhenUsed="1"/>
-    <w:lsdException w:name="footnote reference" w:semiHidden="1" w:unhideWhenUsed="1"/>
-    <w:lsdException w:name="annotation reference" w:semiHidden="1" w:unhideWhenUsed="1"/>
-    <w:lsdException w:name="line number" w:semiHidden="1" w:unhideWhenUsed="1"/>
-    <w:lsdException w:name="page number" w:semiHidden="1" w:unhideWhenUsed="1"/>
-    <w:lsdException w:name="endnote reference" w:semiHidden="1" w:unhideWhenUsed="1"/>
-    <w:lsdException w:name="endnote text" w:semiHidden="1" w:unhideWhenUsed="1"/>
-    <w:lsdException w:name="table of authorities" w:semiHidden="1" w:unhideWhenUsed="1"/>
-    <w:lsdException w:name="macro" w:semiHidden="1" w:unhideWhenUsed="1"/>
-    <w:lsdException w:name="toa heading" w:semiHidden="1" w:unhideWhenUsed="1"/>
-    <w:lsdException w:name="List" w:semiHidden="1" w:unhideWhenUsed="1"/>
-    <w:lsdException w:name="List Bullet" w:semiHidden="1" w:unhideWhenUsed="1"/>
-    <w:lsdException w:name="List Number" w:semiHidden="1" w:unhideWhenUsed="1"/>
-    <w:lsdException w:name="List 2" w:semiHidden="1" w:unhideWhenUsed="1"/>
-    <w:lsdException w:name="List 3" w:semiHidden="1" w:unhideWhenUsed="1"/>
-    <w:lsdException w:name="List 4" w:semiHidden="1" w:unhideWhenUsed="1"/>
-    <w:lsdException w:name="List 5" w:semiHidden="1" w:unhideWhenUsed="1"/>
-    <w:lsdException w:name="List Bullet 2" w:semiHidden="1" w:unhideWhenUsed="1"/>
-    <w:lsdException w:name="List Bullet 3" w:semiHidden="1" w:unhideWhenUsed="1"/>
-    <w:lsdException w:name="List Bullet 4" w:semiHidden="1" w:unhideWhenUsed="1"/>
-    <w:lsdException w:name="List Bullet 5" w:semiHidden="1" w:unhideWhenUsed="1"/>
-    <w:lsdException w:name="List Number 2" w:semiHidden="1" w:unhideWhenUsed="1"/>
-    <w:lsdException w:name="List Number 3" w:semiHidden="1" w:unhideWhenUsed="1"/>
-    <w:lsdException w:name="List Number 4" w:semiHidden="1" w:unhideWhenUsed="1"/>
-    <w:lsdException w:name="List Number 5" w:semiHidden="1" w:unhideWhenUsed="1"/>
-    <w:lsdException w:name="Title" w:uiPriority="10" w:qFormat="1"/>
-    <w:lsdException w:name="Closing" w:semiHidden="1" w:unhideWhenUsed="1"/>
-    <w:lsdException w:name="Signature" w:semiHidden="1" w:unhideWhenUsed="1"/>
-    <w:lsdException w:name="Default Paragraph Font" w:semiHidden="1" w:uiPriority="1" w:unhideWhenUsed="1"/>
-    <w:lsdException w:name="Body Text" w:semiHidden="1" w:unhideWhenUsed="1"/>
-    <w:lsdException w:name="Body Text Indent" w:semiHidden="1" w:unhideWhenUsed="1"/>
-    <w:lsdException w:name="List Continue" w:semiHidden="1" w:unhideWhenUsed="1"/>
-    <w:lsdException w:name="List Continue 2" w:semiHidden="1" w:unhideWhenUsed="1"/>
-    <w:lsdException w:name="List Continue 3" w:semiHidden="1" w:unhideWhenUsed="1"/>
-    <w:lsdException w:name="List Continue 4" w:semiHidden="1" w:unhideWhenUsed="1"/>
-    <w:lsdException w:name="List Continue 5" w:semiHidden="1" w:unhideWhenUsed="1"/>
-    <w:lsdException w:name="Message Header" w:semiHidden="1" w:unhideWhenUsed="1"/>
-    <w:lsdException w:name="Subtitle" w:uiPriority="11" w:qFormat="1"/>
-    <w:lsdException w:name="Salutation" w:semiHidden="1" w:unhideWhenUsed="1"/>
-    <w:lsdException w:name="Date" w:semiHidden="1" w:unhideWhenUsed="1"/>
-    <w:lsdException w:name="Body Text First Indent" w:semiHidden="1" w:unhideWhenUsed="1"/>
-    <w:lsdException w:name="Body Text First Indent 2" w:semiHidden="1" w:unhideWhenUsed="1"/>
-    <w:lsdException w:name="Note Heading" w:semiHidden="1" w:unhideWhenUsed="1"/>
-    <w:lsdException w:name="Body Text 2" w:semiHidden="1" w:unhideWhenUsed="1"/>
-    <w:lsdException w:name="Body Text 3" w:semiHidden="1" w:unhideWhenUsed="1"/>
-    <w:lsdException w:name="Body Text Indent 2" w:semiHidden="1" w:unhideWhenUsed="1"/>
-    <w:lsdException w:name="Body Text Indent 3" w:semiHidden="1" w:unhideWhenUsed="1"/>
-    <w:lsdException w:name="Block Text" w:semiHidden="1" w:unhideWhenUsed="1"/>
-    <w:lsdException w:name="Hyperlink" w:semiHidden="1" w:unhideWhenUsed="1"/>
-    <w:lsdException w:name="FollowedHyperlink" w:semiHidden="1" w:unhideWhenUsed="1"/>
-    <w:lsdException w:name="Strong" w:uiPriority="22" w:qFormat="1"/>
-    <w:lsdException w:name="Emphasis" w:uiPriority="20" w:qFormat="1"/>
-    <w:lsdException w:name="Document Map" w:semiHidden="1" w:unhideWhenUsed="1"/>
-    <w:lsdException w:name="Plain Text" w:semiHidden="1" w:unhideWhenUsed="1"/>
-    <w:lsdException w:name="E-mail Signature" w:semiHidden="1" w:unhideWhenUsed="1"/>
-    <w:lsdException w:name="HTML Top of Form" w:semiHidden="1" w:unhideWhenUsed="1"/>
-    <w:lsdException w:name="HTML Bottom of Form" w:semiHidden="1" w:unhideWhenUsed="1"/>
-    <w:lsdException w:name="Normal (Web)" w:semiHidden="1" w:unhideWhenUsed="1"/>
-    <w:lsdException w:name="HTML Acronym" w:semiHidden="1" w:unhideWhenUsed="1"/>
-    <w:lsdException w:name="HTML Address" w:semiHidden="1" w:unhideWhenUsed="1"/>
-    <w:lsdException w:name="HTML Cite" w:semiHidden="1" w:unhideWhenUsed="1"/>
-    <w:lsdException w:name="HTML Code" w:semiHidden="1" w:unhideWhenUsed="1"/>
-    <w:lsdException w:name="HTML Definition" w:semiHidden="1" w:unhideWhenUsed="1"/>
-    <w:lsdException w:name="HTML Keyboard" w:semiHidden="1" w:unhideWhenUsed="1"/>
-    <w:lsdException w:name="HTML Preformatted" w:semiHidden="1" w:unhideWhenUsed="1"/>
-    <w:lsdException w:name="HTML Sample" w:semiHidden="1" w:unhideWhenUsed="1"/>
-    <w:lsdException w:name="HTML Typewriter" w:semiHidden="1" w:unhideWhenUsed="1"/>
-    <w:lsdException w:name="HTML Variable" w:semiHidden="1" w:unhideWhenUsed="1"/>
-    <w:lsdException w:name="Normal Table" w:semiHidden="1" w:unhideWhenUsed="1"/>
-    <w:lsdException w:name="annotation subject" w:semiHidden="1" w:unhideWhenUsed="1"/>
-    <w:lsdException w:name="No List" w:semiHidden="1" w:unhideWhenUsed="1"/>
-    <w:lsdException w:name="Outline List 1" w:semiHidden="1" w:unhideWhenUsed="1"/>
-    <w:lsdException w:name="Outline List 2" w:semiHidden="1" w:unhideWhenUsed="1"/>
-    <w:lsdException w:name="Outline List 3" w:semiHidden="1" w:unhideWhenUsed="1"/>
-    <w:lsdException w:name="Table Simple 1" w:semiHidden="1" w:unhideWhenUsed="1"/>
-    <w:lsdException w:name="Table Simple 2" w:semiHidden="1" w:unhideWhenUsed="1"/>
-    <w:lsdException w:name="Table Simple 3" w:semiHidden="1" w:unhideWhenUsed="1"/>
-    <w:lsdException w:name="Table Classic 1" w:semiHidden="1" w:unhideWhenUsed="1"/>
-    <w:lsdException w:name="Table Classic 2" w:semiHidden="1" w:unhideWhenUsed="1"/>
-    <w:lsdException w:name="Table Classic 3" w:semiHidden="1" w:unhideWhenUsed="1"/>
-    <w:lsdException w:name="Table Classic 4" w:semiHidden="1" w:unhideWhenUsed="1"/>
-    <w:lsdException w:name="Table Colorful 1" w:semiHidden="1" w:unhideWhenUsed="1"/>
-    <w:lsdException w:name="Table Colorful 2" w:semiHidden="1" w:unhideWhenUsed="1"/>
-    <w:lsdException w:name="Table Colorful 3" w:semiHidden="1" w:unhideWhenUsed="1"/>
-    <w:lsdException w:name="Table Columns 1" w:semiHidden="1" w:unhideWhenUsed="1"/>
-    <w:lsdException w:name="Table Columns 2" w:semiHidden="1" w:unhideWhenUsed="1"/>
-    <w:lsdException w:name="Table Columns 3" w:semiHidden="1" w:unhideWhenUsed="1"/>
-    <w:lsdException w:name="Table Columns 4" w:semiHidden="1" w:unhideWhenUsed="1"/>
-    <w:lsdException w:name="Table Columns 5" w:semiHidden="1" w:unhideWhenUsed="1"/>
-    <w:lsdException w:name="Table Grid 1" w:semiHidden="1" w:unhideWhenUsed="1"/>
-    <w:lsdException w:name="Table Grid 2" w:semiHidden="1" w:unhideWhenUsed="1"/>
-    <w:lsdException w:name="Table Grid 3" w:semiHidden="1" w:unhideWhenUsed="1"/>
-    <w:lsdException w:name="Table Grid 4" w:semiHidden="1" w:unhideWhenUsed="1"/>
-    <w:lsdException w:name="Table Grid 5" w:semiHidden="1" w:unhideWhenUsed="1"/>
-    <w:lsdException w:name="Table Grid 6" w:semiHidden="1" w:unhideWhenUsed="1"/>
-    <w:lsdException w:name="Table Grid 7" w:semiHidden="1" w:unhideWhenUsed="1"/>
-    <w:lsdException w:name="Table Grid 8" w:semiHidden="1" w:unhideWhenUsed="1"/>
-    <w:lsdException w:name="Table List 1" w:semiHidden="1" w:unhideWhenUsed="1"/>
-    <w:lsdException w:name="Table List 2" w:semiHidden="1" w:unhideWhenUsed="1"/>
-    <w:lsdException w:name="Table List 3" w:semiHidden="1" w:unhideWhenUsed="1"/>
-    <w:lsdException w:name="Table List 4" w:semiHidden="1" w:unhideWhenUsed="1"/>
-    <w:lsdException w:name="Table List 5" w:semiHidden="1" w:unhideWhenUsed="1"/>
-    <w:lsdException w:name="Table List 6" w:semiHidden="1" w:unhideWhenUsed="1"/>
-    <w:lsdException w:name="Table List 7" w:semiHidden="1" w:unhideWhenUsed="1"/>
-    <w:lsdException w:name="Table List 8" w:semiHidden="1" w:unhideWhenUsed="1"/>
-    <w:lsdException w:name="Table 3D effects 1" w:semiHidden="1" w:unhideWhenUsed="1"/>
-    <w:lsdException w:name="Table 3D effects 2" w:semiHidden="1" w:unhideWhenUsed="1"/>
-    <w:lsdException w:name="Table 3D effects 3" w:semiHidden="1" w:unhideWhenUsed="1"/>
-    <w:lsdException w:name="Table Contemporary" w:semiHidden="1" w:unhideWhenUsed="1"/>
-    <w:lsdException w:name="Table Elegant" w:semiHidden="1" w:unhideWhenUsed="1"/>
-    <w:lsdException w:name="Table Professional" w:semiHidden="1" w:unhideWhenUsed="1"/>
-    <w:lsdException w:name="Table Subtle 1" w:semiHidden="1" w:unhideWhenUsed="1"/>
-    <w:lsdException w:name="Table Subtle 2" w:semiHidden="1" w:unhideWhenUsed="1"/>
-    <w:lsdException w:name="Table Web 1" w:semiHidden="1" w:unhideWhenUsed="1"/>
-    <w:lsdException w:name="Table Web 2" w:semiHidden="1" w:unhideWhenUsed="1"/>
-    <w:lsdException w:name="Table Web 3" w:semiHidden="1" w:unhideWhenUsed="1"/>
-    <w:lsdException w:name="Balloon Text" w:semiHidden="1" w:unhideWhenUsed="1"/>
-    <w:lsdException w:name="Table Grid" w:uiPriority="39"/>
-    <w:lsdException w:name="Table Theme" w:semiHidden="1" w:unhideWhenUsed="1"/>
-    <w:lsdException w:name="Placeholder Text" w:semiHidden="1"/>
-    <w:lsdException w:name="No Spacing" w:uiPriority="1" w:qFormat="1"/>
-    <w:lsdException w:name="Light Shading" w:uiPriority="60"/>
-    <w:lsdException w:name="Light List" w:uiPriority="61"/>
-    <w:lsdException w:name="Light Grid" w:uiPriority="62"/>
-    <w:lsdException w:name="Medium Shading 1" w:uiPriority="63"/>
-    <w:lsdException w:name="Medium Shading 2" w:uiPriority="64"/>
-    <w:lsdException w:name="Medium List 1" w:uiPriority="65"/>
-    <w:lsdException w:name="Medium List 2" w:uiPriority="66"/>
-    <w:lsdException w:name="Medium Grid 1" w:uiPriority="67"/>
-    <w:lsdException w:name="Medium Grid 2" w:uiPriority="68"/>
-    <w:lsdException w:name="Medium Grid 3" w:uiPriority="69"/>
-    <w:lsdException w:name="Dark List" w:uiPriority="70"/>
-    <w:lsdException w:name="Colorful Shading" w:uiPriority="71"/>
-    <w:lsdException w:name="Colorful List" w:uiPriority="72"/>
-    <w:lsdException w:name="Colorful Grid" w:uiPriority="73"/>
-    <w:lsdException w:name="Light Shading Accent 1" w:uiPriority="60"/>
-    <w:lsdException w:name="Light List Accent 1" w:uiPriority="61"/>
-    <w:lsdException w:name="Light Grid Accent 1" w:uiPriority="62"/>
-    <w:lsdException w:name="Medium Shading 1 Accent 1" w:uiPriority="63"/>
-    <w:lsdException w:name="Medium Shading 2 Accent 1" w:uiPriority="64"/>
-    <w:lsdException w:name="Medium List 1 Accent 1" w:uiPriority="65"/>
-    <w:lsdException w:name="Revision" w:semiHidden="1"/>
-    <w:lsdException w:name="List Paragraph" w:uiPriority="34" w:qFormat="1"/>
-    <w:lsdException w:name="Quote" w:uiPriority="29" w:qFormat="1"/>
-    <w:lsdException w:name="Intense Quote" w:uiPriority="30" w:qFormat="1"/>
-    <w:lsdException w:name="Medium List 2 Accent 1" w:uiPriority="66"/>
-    <w:lsdException w:name="Medium Grid 1 Accent 1" w:uiPriority="67"/>
-    <w:lsdException w:name="Medium Grid 2 Accent 1" w:uiPriority="68"/>
-    <w:lsdException w:name="Medium Grid 3 Accent 1" w:uiPriority="69"/>
-    <w:lsdException w:name="Dark List Accent 1" w:uiPriority="70"/>
-    <w:lsdException w:name="Colorful Shading Accent 1" w:uiPriority="71"/>
-    <w:lsdException w:name="Colorful List Accent 1" w:uiPriority="72"/>
-    <w:lsdException w:name="Colorful Grid Accent 1" w:uiPriority="73"/>
-    <w:lsdException w:name="Light Shading Accent 2" w:uiPriority="60"/>
-    <w:lsdException w:name="Light List Accent 2" w:uiPriority="61"/>
-    <w:lsdException w:name="Light Grid Accent 2" w:uiPriority="62"/>
-    <w:lsdException w:name="Medium Shading 1 Accent 2" w:uiPriority="63"/>
-    <w:lsdException w:name="Medium Shading 2 Accent 2" w:uiPriority="64"/>
-    <w:lsdException w:name="Medium List 1 Accent 2" w:uiPriority="65"/>
-    <w:lsdException w:name="Medium List 2 Accent 2" w:uiPriority="66"/>
-    <w:lsdException w:name="Medium Grid 1 Accent 2" w:uiPriority="67"/>
-    <w:lsdException w:name="Medium Grid 2 Accent 2" w:uiPriority="68"/>
-    <w:lsdException w:name="Medium Grid 3 Accent 2" w:uiPriority="69"/>
-    <w:lsdException w:name="Dark List Accent 2" w:uiPriority="70"/>
-    <w:lsdException w:name="Colorful Shading Accent 2" w:uiPriority="71"/>
-    <w:lsdException w:name="Colorful List Accent 2" w:uiPriority="72"/>
-    <w:lsdException w:name="Colorful Grid Accent 2" w:uiPriority="73"/>
-    <w:lsdException w:name="Light Shading Accent 3" w:uiPriority="60"/>
-    <w:lsdException w:name="Light List Accent 3" w:uiPriority="61"/>
-    <w:lsdException w:name="Light Grid Accent 3" w:uiPriority="62"/>
-    <w:lsdException w:name="Medium Shading 1 Accent 3" w:uiPriority="63"/>
-    <w:lsdException w:name="Medium Shading 2 Accent 3" w:uiPriority="64"/>
-    <w:lsdException w:name="Medium List 1 Accent 3" w:uiPriority="65"/>
-    <w:lsdException w:name="Medium List 2 Accent 3" w:uiPriority="66"/>
-    <w:lsdException w:name="Medium Grid 1 Accent 3" w:uiPriority="67"/>
-    <w:lsdException w:name="Medium Grid 2 Accent 3" w:uiPriority="68"/>
-    <w:lsdException w:name="Medium Grid 3 Accent 3" w:uiPriority="69"/>
-    <w:lsdException w:name="Dark List Accent 3" w:uiPriority="70"/>
-    <w:lsdException w:name="Colorful Shading Accent 3" w:uiPriority="71"/>
-    <w:lsdException w:name="Colorful List Accent 3" w:uiPriority="72"/>
-    <w:lsdException w:name="Colorful Grid Accent 3" w:uiPriority="73"/>
-    <w:lsdException w:name="Light Shading Accent 4" w:uiPriority="60"/>
-    <w:lsdException w:name="Light List Accent 4" w:uiPriority="61"/>
-    <w:lsdException w:name="Light Grid Accent 4" w:uiPriority="62"/>
-    <w:lsdException w:name="Medium Shading 1 Accent 4" w:uiPriority="63"/>
-    <w:lsdException w:name="Medium Shading 2 Accent 4" w:uiPriority="64"/>
-    <w:lsdException w:name="Medium List 1 Accent 4" w:uiPriority="65"/>
-    <w:lsdException w:name="Medium List 2 Accent 4" w:uiPriority="66"/>
-    <w:lsdException w:name="Medium Grid 1 Accent 4" w:uiPriority="67"/>
-    <w:lsdException w:name="Medium Grid 2 Accent 4" w:uiPriority="68"/>
-    <w:lsdException w:name="Medium Grid 3 Accent 4" w:uiPriority="69"/>
-    <w:lsdException w:name="Dark List Accent 4" w:uiPriority="70"/>
-    <w:lsdException w:name="Colorful Shading Accent 4" w:uiPriority="71"/>
-    <w:lsdException w:name="Colorful List Accent 4" w:uiPriority="72"/>
-    <w:lsdException w:name="Colorful Grid Accent 4" w:uiPriority="73"/>
-    <w:lsdException w:name="Light Shading Accent 5" w:uiPriority="60"/>
-    <w:lsdException w:name="Light List Accent 5" w:uiPriority="61"/>
-    <w:lsdException w:name="Light Grid Accent 5" w:uiPriority="62"/>
-    <w:lsdException w:name="Medium Shading 1 Accent 5" w:uiPriority="63"/>
-    <w:lsdException w:name="Medium Shading 2 Accent 5" w:uiPriority="64"/>
-    <w:lsdException w:name="Medium List 1 Accent 5" w:uiPriority="65"/>
-    <w:lsdException w:name="Medium List 2 Accent 5" w:uiPriority="66"/>
-    <w:lsdException w:name="Medium Grid 1 Accent 5" w:uiPriority="67"/>
-    <w:lsdException w:name="Medium Grid 2 Accent 5" w:uiPriority="68"/>
-    <w:lsdException w:name="Medium Grid 3 Accent 5" w:uiPriority="69"/>
-    <w:lsdException w:name="Dark List Accent 5" w:uiPriority="70"/>
-    <w:lsdException w:name="Colorful Shading Accent 5" w:uiPriority="71"/>
-    <w:lsdException w:name="Colorful List Accent 5" w:uiPriority="72"/>
-    <w:lsdException w:name="Colorful Grid Accent 5" w:uiPriority="73"/>
-    <w:lsdException w:name="Light Shading Accent 6" w:uiPriority="60"/>
-    <w:lsdException w:name="Light List Accent 6" w:uiPriority="61"/>
-    <w:lsdException w:name="Light Grid Accent 6" w:uiPriority="62"/>
-    <w:lsdException w:name="Medium Shading 1 Accent 6" w:uiPriority="63"/>
-    <w:lsdException w:name="Medium Shading 2 Accent 6" w:uiPriority="64"/>
-    <w:lsdException w:name="Medium List 1 Accent 6" w:uiPriority="65"/>
-    <w:lsdException w:name="Medium List 2 Accent 6" w:uiPriority="66"/>
-    <w:lsdException w:name="Medium Grid 1 Accent 6" w:uiPriority="67"/>
-    <w:lsdException w:name="Medium Grid 2 Accent 6" w:uiPriority="68"/>
-    <w:lsdException w:name="Medium Grid 3 Accent 6" w:uiPriority="69"/>
-    <w:lsdException w:name="Dark List Accent 6" w:uiPriority="70"/>
-    <w:lsdException w:name="Colorful Shading Accent 6" w:uiPriority="71"/>
-    <w:lsdException w:name="Colorful List Accent 6" w:uiPriority="72"/>
-    <w:lsdException w:name="Colorful Grid Accent 6" w:uiPriority="73"/>
-    <w:lsdException w:name="Subtle Emphasis" w:uiPriority="19" w:qFormat="1"/>
-    <w:lsdException w:name="Intense Emphasis" w:uiPriority="21" w:qFormat="1"/>
-    <w:lsdException w:name="Subtle Reference" w:uiPriority="31" w:qFormat="1"/>
-    <w:lsdException w:name="Intense Reference" w:uiPriority="32" w:qFormat="1"/>
-    <w:lsdException w:name="Book Title" w:uiPriority="33" w:qFormat="1"/>
-    <w:lsdException w:name="Bibliography" w:semiHidden="1" w:uiPriority="37" w:unhideWhenUsed="1"/>
-    <w:lsdException w:name="TOC Heading" w:semiHidden="1" w:uiPriority="39" w:unhideWhenUsed="1" w:qFormat="1"/>
-    <w:lsdException w:name="Plain Table 1" w:uiPriority="41"/>
-    <w:lsdException w:name="Plain Table 2" w:uiPriority="42"/>
-    <w:lsdException w:name="Plain Table 3" w:uiPriority="43"/>
-    <w:lsdException w:name="Plain Table 4" w:uiPriority="44"/>
-    <w:lsdException w:name="Plain Table 5" w:uiPriority="45"/>
-    <w:lsdException w:name="Grid Table Light" w:uiPriority="40"/>
-    <w:lsdException w:name="Grid Table 1 Light" w:uiPriority="46"/>
-    <w:lsdException w:name="Grid Table 2" w:uiPriority="47"/>
-    <w:lsdException w:name="Grid Table 3" w:uiPriority="48"/>
-    <w:lsdException w:name="Grid Table 4" w:uiPriority="49"/>
-    <w:lsdException w:name="Grid Table 5 Dark" w:uiPriority="50"/>
-    <w:lsdException w:name="Grid Table 6 Colorful" w:uiPriority="51"/>
-    <w:lsdException w:name="Grid Table 7 Colorful" w:uiPriority="52"/>
-    <w:lsdException w:name="Grid Table 1 Light Accent 1" w:uiPriority="46"/>
-    <w:lsdException w:name="Grid Table 2 Accent 1" w:uiPriority="47"/>
-    <w:lsdException w:name="Grid Table 3 Accent 1" w:uiPriority="48"/>
-    <w:lsdException w:name="Grid Table 4 Accent 1" w:uiPriority="49"/>
-    <w:lsdException w:name="Grid Table 5 Dark Accent 1" w:uiPriority="50"/>
-    <w:lsdException w:name="Grid Table 6 Colorful Accent 1" w:uiPriority="51"/>
-    <w:lsdException w:name="Grid Table 7 Colorful Accent 1" w:uiPriority="52"/>
-    <w:lsdException w:name="Grid Table 1 Light Accent 2" w:uiPriority="46"/>
-    <w:lsdException w:name="Grid Table 2 Accent 2" w:uiPriority="47"/>
-    <w:lsdException w:name="Grid Table 3 Accent 2" w:uiPriority="48"/>
-    <w:lsdException w:name="Grid Table 4 Accent 2" w:uiPriority="49"/>
-    <w:lsdException w:name="Grid Table 5 Dark Accent 2" w:uiPriority="50"/>
-    <w:lsdException w:name="Grid Table 6 Colorful Accent 2" w:uiPriority="51"/>
-    <w:lsdException w:name="Grid Table 7 Colorful Accent 2" w:uiPriority="52"/>
-    <w:lsdException w:name="Grid Table 1 Light Accent 3" w:uiPriority="46"/>
-    <w:lsdException w:name="Grid Table 2 Accent 3" w:uiPriority="47"/>
-    <w:lsdException w:name="Grid Table 3 Accent 3" w:uiPriority="48"/>
-    <w:lsdException w:name="Grid Table 4 Accent 3" w:uiPriority="49"/>
-    <w:lsdException w:name="Grid Table 5 Dark Accent 3" w:uiPriority="50"/>
-    <w:lsdException w:name="Grid Table 6 Colorful Accent 3" w:uiPriority="51"/>
-    <w:lsdException w:name="Grid Table 7 Colorful Accent 3" w:uiPriority="52"/>
-    <w:lsdException w:name="Grid Table 1 Light Accent 4" w:uiPriority="46"/>
-    <w:lsdException w:name="Grid Table 2 Accent 4" w:uiPriority="47"/>
-    <w:lsdException w:name="Grid Table 3 Accent 4" w:uiPriority="48"/>
-    <w:lsdException w:name="Grid Table 4 Accent 4" w:uiPriority="49"/>
-    <w:lsdException w:name="Grid Table 5 Dark Accent 4" w:uiPriority="50"/>
-    <w:lsdException w:name="Grid Table 6 Colorful Accent 4" w:uiPriority="51"/>
-    <w:lsdException w:name="Grid Table 7 Colorful Accent 4" w:uiPriority="52"/>
-    <w:lsdException w:name="Grid Table 1 Light Accent 5" w:uiPriority="46"/>
-    <w:lsdException w:name="Grid Table 2 Accent 5" w:uiPriority="47"/>
-    <w:lsdException w:name="Grid Table 3 Accent 5" w:uiPriority="48"/>
-    <w:lsdException w:name="Grid Table 4 Accent 5" w:uiPriority="49"/>
-    <w:lsdException w:name="Grid Table 5 Dark Accent 5" w:uiPriority="50"/>
-    <w:lsdException w:name="Grid Table 6 Colorful Accent 5" w:uiPriority="51"/>
-    <w:lsdException w:name="Grid Table 7 Colorful Accent 5" w:uiPriority="52"/>
-    <w:lsdException w:name="Grid Table 1 Light Accent 6" w:uiPriority="46"/>
-    <w:lsdException w:name="Grid Table 2 Accent 6" w:uiPriority="47"/>
-    <w:lsdException w:name="Grid Table 3 Accent 6" w:uiPriority="48"/>
-    <w:lsdException w:name="Grid Table 4 Accent 6" w:uiPriority="49"/>
-    <w:lsdException w:name="Grid Table 5 Dark Accent 6" w:uiPriority="50"/>
-    <w:lsdException w:name="Grid Table 6 Colorful Accent 6" w:uiPriority="51"/>
-    <w:lsdException w:name="Grid Table 7 Colorful Accent 6" w:uiPriority="52"/>
-    <w:lsdException w:name="List Table 1 Light" w:uiPriority="46"/>
-    <w:lsdException w:name="List Table 2" w:uiPriority="47"/>
-    <w:lsdException w:name="List Table 3" w:uiPriority="48"/>
-    <w:lsdException w:name="List Table 4" w:uiPriority="49"/>
-    <w:lsdException w:name="List Table 5 Dark" w:uiPriority="50"/>
-    <w:lsdException w:name="List Table 6 Colorful" w:uiPriority="51"/>
-    <w:lsdException w:name="List Table 7 Colorful" w:uiPriority="52"/>
-    <w:lsdException w:name="List Table 1 Light Accent 1" w:uiPriority="46"/>
-    <w:lsdException w:name="List Table 2 Accent 1" w:uiPriority="47"/>
-    <w:lsdException w:name="List Table 3 Accent 1" w:uiPriority="48"/>
-    <w:lsdException w:name="List Table 4 Accent 1" w:uiPriority="49"/>
-    <w:lsdException w:name="List Table 5 Dark Accent 1" w:uiPriority="50"/>
-    <w:lsdException w:name="List Table 6 Colorful Accent 1" w:uiPriority="51"/>
-    <w:lsdException w:name="List Table 7 Colorful Accent 1" w:uiPriority="52"/>
-    <w:lsdException w:name="List Table 1 Light Accent 2" w:uiPriority="46"/>
-    <w:lsdException w:name="List Table 2 Accent 2" w:uiPriority="47"/>
-    <w:lsdException w:name="List Table 3 Accent 2" w:uiPriority="48"/>
-    <w:lsdException w:name="List Table 4 Accent 2" w:uiPriority="49"/>
-    <w:lsdException w:name="List Table 5 Dark Accent 2" w:uiPriority="50"/>
-    <w:lsdException w:name="List Table 6 Colorful Accent 2" w:uiPriority="51"/>
-    <w:lsdException w:name="List Table 7 Colorful Accent 2" w:uiPriority="52"/>
-    <w:lsdException w:name="List Table 1 Light Accent 3" w:uiPriority="46"/>
-    <w:lsdException w:name="List Table 2 Accent 3" w:uiPriority="47"/>
-    <w:lsdException w:name="List Table 3 Accent 3" w:uiPriority="48"/>
-    <w:lsdException w:name="List Table 4 Accent 3" w:uiPriority="49"/>
-    <w:lsdException w:name="List Table 5 Dark Accent 3" w:uiPriority="50"/>
-    <w:lsdException w:name="List Table 6 Colorful Accent 3" w:uiPriority="51"/>
-    <w:lsdException w:name="List Table 7 Colorful Accent 3" w:uiPriority="52"/>
-    <w:lsdException w:name="List Table 1 Light Accent 4" w:uiPriority="46"/>
-    <w:lsdException w:name="List Table 2 Accent 4" w:uiPriority="47"/>
-    <w:lsdException w:name="List Table 3 Accent 4" w:uiPriority="48"/>
-    <w:lsdException w:name="List Table 4 Accent 4" w:uiPriority="49"/>
-    <w:lsdException w:name="List Table 5 Dark Accent 4" w:uiPriority="50"/>
-    <w:lsdException w:name="List Table 6 Colorful Accent 4" w:uiPriority="51"/>
-    <w:lsdException w:name="List Table 7 Colorful Accent 4" w:uiPriority="52"/>
-    <w:lsdException w:name="List Table 1 Light Accent 5" w:uiPriority="46"/>
-    <w:lsdException w:name="List Table 2 Accent 5" w:uiPriority="47"/>
-    <w:lsdException w:name="List Table 3 Accent 5" w:uiPriority="48"/>
-    <w:lsdException w:name="List Table 4 Accent 5" w:uiPriority="49"/>
-    <w:lsdException w:name="List Table 5 Dark Accent 5" w:uiPriority="50"/>
-    <w:lsdException w:name="List Table 6 Colorful Accent 5" w:uiPriority="51"/>
-    <w:lsdException w:name="List Table 7 Colorful Accent 5" w:uiPriority="52"/>
-    <w:lsdException w:name="List Table 1 Light Accent 6" w:uiPriority="46"/>
-    <w:lsdException w:name="List Table 2 Accent 6" w:uiPriority="47"/>
-    <w:lsdException w:name="List Table 3 Accent 6" w:uiPriority="48"/>
-    <w:lsdException w:name="List Table 4 Accent 6" w:uiPriority="49"/>
-    <w:lsdException w:name="List Table 5 Dark Accent 6" w:uiPriority="50"/>
-    <w:lsdException w:name="List Table 6 Colorful Accent 6" w:uiPriority="51"/>
-    <w:lsdException w:name="List Table 7 Colorful Accent 6" w:uiPriority="52"/>
-    <w:lsdException w:name="Mention" w:semiHidden="1" w:unhideWhenUsed="1"/>
-    <w:lsdException w:name="Smart Hyperlink" w:semiHidden="1" w:unhideWhenUsed="1"/>
-    <w:lsdException w:name="Hashtag" w:semiHidden="1" w:unhideWhenUsed="1"/>
+  <w:latentStyles w:defLockedState="0" w:defUIPriority="99" w:defSemiHidden="1" w:defUnhideWhenUsed="1" w:defQFormat="0" w:count="267">
+    <w:lsdException w:name="Normal" w:semiHidden="0" w:uiPriority="0" w:unhideWhenUsed="0" w:qFormat="1"/>
+    <w:lsdException w:name="heading 1" w:semiHidden="0" w:uiPriority="9" w:unhideWhenUsed="0" w:qFormat="1"/>
+    <w:lsdException w:name="heading 2" w:uiPriority="9" w:qFormat="1"/>
+    <w:lsdException w:name="heading 3" w:uiPriority="9" w:qFormat="1"/>
+    <w:lsdException w:name="heading 4" w:uiPriority="9" w:qFormat="1"/>
+    <w:lsdException w:name="heading 5" w:uiPriority="9" w:qFormat="1"/>
+    <w:lsdException w:name="heading 6" w:uiPriority="9" w:qFormat="1"/>
+    <w:lsdException w:name="heading 7" w:uiPriority="9" w:qFormat="1"/>
+    <w:lsdException w:name="heading 8" w:uiPriority="9" w:qFormat="1"/>
+    <w:lsdException w:name="heading 9" w:uiPriority="9" w:qFormat="1"/>
+    <w:lsdException w:name="toc 1" w:uiPriority="39"/>
+    <w:lsdException w:name="toc 2" w:uiPriority="39"/>
+    <w:lsdException w:name="toc 3" w:uiPriority="39"/>
+    <w:lsdException w:name="toc 4" w:uiPriority="39"/>
+    <w:lsdException w:name="toc 5" w:uiPriority="39"/>
+    <w:lsdException w:name="toc 6" w:uiPriority="39"/>
+    <w:lsdException w:name="toc 7" w:uiPriority="39"/>
+    <w:lsdException w:name="toc 8" w:uiPriority="39"/>
+    <w:lsdException w:name="toc 9" w:uiPriority="39"/>
+    <w:lsdException w:name="caption" w:uiPriority="35" w:qFormat="1"/>
+    <w:lsdException w:name="Title" w:semiHidden="0" w:uiPriority="10" w:unhideWhenUsed="0" w:qFormat="1"/>
+    <w:lsdException w:name="Default Paragraph Font" w:uiPriority="1"/>
+    <w:lsdException w:name="Subtitle" w:semiHidden="0" w:uiPriority="11" w:unhideWhenUsed="0" w:qFormat="1"/>
+    <w:lsdException w:name="Strong" w:semiHidden="0" w:uiPriority="22" w:unhideWhenUsed="0" w:qFormat="1"/>
+    <w:lsdException w:name="Emphasis" w:semiHidden="0" w:uiPriority="20" w:unhideWhenUsed="0" w:qFormat="1"/>
+    <w:lsdException w:name="Table Grid" w:semiHidden="0" w:uiPriority="39" w:unhideWhenUsed="0"/>
+    <w:lsdException w:name="Placeholder Text" w:unhideWhenUsed="0"/>
+    <w:lsdException w:name="No Spacing" w:semiHidden="0" w:uiPriority="1" w:unhideWhenUsed="0" w:qFormat="1"/>
+    <w:lsdException w:name="Light Shading" w:semiHidden="0" w:uiPriority="60" w:unhideWhenUsed="0"/>
+    <w:lsdException w:name="Light List" w:semiHidden="0" w:uiPriority="61" w:unhideWhenUsed="0"/>
+    <w:lsdException w:name="Light Grid" w:semiHidden="0" w:uiPriority="62" w:unhideWhenUsed="0"/>
+    <w:lsdException w:name="Medium Shading 1" w:semiHidden="0" w:uiPriority="63" w:unhideWhenUsed="0"/>
+    <w:lsdException w:name="Medium Shading 2" w:semiHidden="0" w:uiPriority="64" w:unhideWhenUsed="0"/>
+    <w:lsdException w:name="Medium List 1" w:semiHidden="0" w:uiPriority="65" w:unhideWhenUsed="0"/>
+    <w:lsdException w:name="Medium List 2" w:semiHidden="0" w:uiPriority="66" w:unhideWhenUsed="0"/>
+    <w:lsdException w:name="Medium Grid 1" w:semiHidden="0" w:uiPriority="67" w:unhideWhenUsed="0"/>
+    <w:lsdException w:name="Medium Grid 2" w:semiHidden="0" w:uiPriority="68" w:unhideWhenUsed="0"/>
+    <w:lsdException w:name="Medium Grid 3" w:semiHidden="0" w:uiPriority="69" w:unhideWhenUsed="0"/>
+    <w:lsdException w:name="Dark List" w:semiHidden="0" w:uiPriority="70" w:unhideWhenUsed="0"/>
+    <w:lsdException w:name="Colorful Shading" w:semiHidden="0" w:uiPriority="71" w:unhideWhenUsed="0"/>
+    <w:lsdException w:name="Colorful List" w:semiHidden="0" w:uiPriority="72" w:unhideWhenUsed="0"/>
+    <w:lsdException w:name="Colorful Grid" w:semiHidden="0" w:uiPriority="73" w:unhideWhenUsed="0"/>
+    <w:lsdException w:name="Light Shading Accent 1" w:semiHidden="0" w:uiPriority="60" w:unhideWhenUsed="0"/>
+    <w:lsdException w:name="Light List Accent 1" w:semiHidden="0" w:uiPriority="61" w:unhideWhenUsed="0"/>
+    <w:lsdException w:name="Light Grid Accent 1" w:semiHidden="0" w:uiPriority="62" w:unhideWhenUsed="0"/>
+    <w:lsdException w:name="Medium Shading 1 Accent 1" w:semiHidden="0" w:uiPriority="63" w:unhideWhenUsed="0"/>
+    <w:lsdException w:name="Medium Shading 2 Accent 1" w:semiHidden="0" w:uiPriority="64" w:unhideWhenUsed="0"/>
+    <w:lsdException w:name="Medium List 1 Accent 1" w:semiHidden="0" w:uiPriority="65" w:unhideWhenUsed="0"/>
+    <w:lsdException w:name="Revision" w:unhideWhenUsed="0"/>
+    <w:lsdException w:name="List Paragraph" w:semiHidden="0" w:uiPriority="34" w:unhideWhenUsed="0" w:qFormat="1"/>
+    <w:lsdException w:name="Quote" w:semiHidden="0" w:uiPriority="29" w:unhideWhenUsed="0" w:qFormat="1"/>
+    <w:lsdException w:name="Intense Quote" w:semiHidden="0" w:uiPriority="30" w:unhideWhenUsed="0" w:qFormat="1"/>
+    <w:lsdException w:name="Medium List 2 Accent 1" w:semiHidden="0" w:uiPriority="66" w:unhideWhenUsed="0"/>
+    <w:lsdException w:name="Medium Grid 1 Accent 1" w:semiHidden="0" w:uiPriority="67" w:unhideWhenUsed="0"/>
+    <w:lsdException w:name="Medium Grid 2 Accent 1" w:semiHidden="0" w:uiPriority="68" w:unhideWhenUsed="0"/>
+    <w:lsdException w:name="Medium Grid 3 Accent 1" w:semiHidden="0" w:uiPriority="69" w:unhideWhenUsed="0"/>
+    <w:lsdException w:name="Dark List Accent 1" w:semiHidden="0" w:uiPriority="70" w:unhideWhenUsed="0"/>
+    <w:lsdException w:name="Colorful Shading Accent 1" w:semiHidden="0" w:uiPriority="71" w:unhideWhenUsed="0"/>
+    <w:lsdException w:name="Colorful List Accent 1" w:semiHidden="0" w:uiPriority="72" w:unhideWhenUsed="0"/>
+    <w:lsdException w:name="Colorful Grid Accent 1" w:semiHidden="0" w:uiPriority="73" w:unhideWhenUsed="0"/>
+    <w:lsdException w:name="Light Shading Accent 2" w:semiHidden="0" w:uiPriority="60" w:unhideWhenUsed="0"/>
+    <w:lsdException w:name="Light List Accent 2" w:semiHidden="0" w:uiPriority="61" w:unhideWhenUsed="0"/>
+    <w:lsdException w:name="Light Grid Accent 2" w:semiHidden="0" w:uiPriority="62" w:unhideWhenUsed="0"/>
+    <w:lsdException w:name="Medium Shading 1 Accent 2" w:semiHidden="0" w:uiPriority="63" w:unhideWhenUsed="0"/>
+    <w:lsdException w:name="Medium Shading 2 Accent 2" w:semiHidden="0" w:uiPriority="64" w:unhideWhenUsed="0"/>
+    <w:lsdException w:name="Medium List 1 Accent 2" w:semiHidden="0" w:uiPriority="65" w:unhideWhenUsed="0"/>
+    <w:lsdException w:name="Medium List 2 Accent 2" w:semiHidden="0" w:uiPriority="66" w:unhideWhenUsed="0"/>
+    <w:lsdException w:name="Medium Grid 1 Accent 2" w:semiHidden="0" w:uiPriority="67" w:unhideWhenUsed="0"/>
+    <w:lsdException w:name="Medium Grid 2 Accent 2" w:semiHidden="0" w:uiPriority="68" w:unhideWhenUsed="0"/>
+    <w:lsdException w:name="Medium Grid 3 Accent 2" w:semiHidden="0" w:uiPriority="69" w:unhideWhenUsed="0"/>
+    <w:lsdException w:name="Dark List Accent 2" w:semiHidden="0" w:uiPriority="70" w:unhideWhenUsed="0"/>
+    <w:lsdException w:name="Colorful Shading Accent 2" w:semiHidden="0" w:uiPriority="71" w:unhideWhenUsed="0"/>
+    <w:lsdException w:name="Colorful List Accent 2" w:semiHidden="0" w:uiPriority="72" w:unhideWhenUsed="0"/>
+    <w:lsdException w:name="Colorful Grid Accent 2" w:semiHidden="0" w:uiPriority="73" w:unhideWhenUsed="0"/>
+    <w:lsdException w:name="Light Shading Accent 3" w:semiHidden="0" w:uiPriority="60" w:unhideWhenUsed="0"/>
+    <w:lsdException w:name="Light List Accent 3" w:semiHidden="0" w:uiPriority="61" w:unhideWhenUsed="0"/>
+    <w:lsdException w:name="Light Grid Accent 3" w:semiHidden="0" w:uiPriority="62" w:unhideWhenUsed="0"/>
+    <w:lsdException w:name="Medium Shading 1 Accent 3" w:semiHidden="0" w:uiPriority="63" w:unhideWhenUsed="0"/>
+    <w:lsdException w:name="Medium Shading 2 Accent 3" w:semiHidden="0" w:uiPriority="64" w:unhideWhenUsed="0"/>
+    <w:lsdException w:name="Medium List 1 Accent 3" w:semiHidden="0" w:uiPriority="65" w:unhideWhenUsed="0"/>
+    <w:lsdException w:name="Medium List 2 Accent 3" w:semiHidden="0" w:uiPriority="66" w:unhideWhenUsed="0"/>
+    <w:lsdException w:name="Medium Grid 1 Accent 3" w:semiHidden="0" w:uiPriority="67" w:unhideWhenUsed="0"/>
+    <w:lsdException w:name="Medium Grid 2 Accent 3" w:semiHidden="0" w:uiPriority="68" w:unhideWhenUsed="0"/>
+    <w:lsdException w:name="Medium Grid 3 Accent 3" w:semiHidden="0" w:uiPriority="69" w:unhideWhenUsed="0"/>
+    <w:lsdException w:name="Dark List Accent 3" w:semiHidden="0" w:uiPriority="70" w:unhideWhenUsed="0"/>
+    <w:lsdException w:name="Colorful Shading Accent 3" w:semiHidden="0" w:uiPriority="71" w:unhideWhenUsed="0"/>
+    <w:lsdException w:name="Colorful List Accent 3" w:semiHidden="0" w:uiPriority="72" w:unhideWhenUsed="0"/>
+    <w:lsdException w:name="Colorful Grid Accent 3" w:semiHidden="0" w:uiPriority="73" w:unhideWhenUsed="0"/>
+    <w:lsdException w:name="Light Shading Accent 4" w:semiHidden="0" w:uiPriority="60" w:unhideWhenUsed="0"/>
+    <w:lsdException w:name="Light List Accent 4" w:semiHidden="0" w:uiPriority="61" w:unhideWhenUsed="0"/>
+    <w:lsdException w:name="Light Grid Accent 4" w:semiHidden="0" w:uiPriority="62" w:unhideWhenUsed="0"/>
+    <w:lsdException w:name="Medium Shading 1 Accent 4" w:semiHidden="0" w:uiPriority="63" w:unhideWhenUsed="0"/>
+    <w:lsdException w:name="Medium Shading 2 Accent 4" w:semiHidden="0" w:uiPriority="64" w:unhideWhenUsed="0"/>
+    <w:lsdException w:name="Medium List 1 Accent 4" w:semiHidden="0" w:uiPriority="65" w:unhideWhenUsed="0"/>
+    <w:lsdException w:name="Medium List 2 Accent 4" w:semiHidden="0" w:uiPriority="66" w:unhideWhenUsed="0"/>
+    <w:lsdException w:name="Medium Grid 1 Accent 4" w:semiHidden="0" w:uiPriority="67" w:unhideWhenUsed="0"/>
+    <w:lsdException w:name="Medium Grid 2 Accent 4" w:semiHidden="0" w:uiPriority="68" w:unhideWhenUsed="0"/>
+    <w:lsdException w:name="Medium Grid 3 Accent 4" w:semiHidden="0" w:uiPriority="69" w:unhideWhenUsed="0"/>
+    <w:lsdException w:name="Dark List Accent 4" w:semiHidden="0" w:uiPriority="70" w:unhideWhenUsed="0"/>
+    <w:lsdException w:name="Colorful Shading Accent 4" w:semiHidden="0" w:uiPriority="71" w:unhideWhenUsed="0"/>
+    <w:lsdException w:name="Colorful List Accent 4" w:semiHidden="0" w:uiPriority="72" w:unhideWhenUsed="0"/>
+    <w:lsdException w:name="Colorful Grid Accent 4" w:semiHidden="0" w:uiPriority="73" w:unhideWhenUsed="0"/>
+    <w:lsdException w:name="Light Shading Accent 5" w:semiHidden="0" w:uiPriority="60" w:unhideWhenUsed="0"/>
+    <w:lsdException w:name="Light List Accent 5" w:semiHidden="0" w:uiPriority="61" w:unhideWhenUsed="0"/>
+    <w:lsdException w:name="Light Grid Accent 5" w:semiHidden="0" w:uiPriority="62" w:unhideWhenUsed="0"/>
+    <w:lsdException w:name="Medium Shading 1 Accent 5" w:semiHidden="0" w:uiPriority="63" w:unhideWhenUsed="0"/>
+    <w:lsdException w:name="Medium Shading 2 Accent 5" w:semiHidden="0" w:uiPriority="64" w:unhideWhenUsed="0"/>
+    <w:lsdException w:name="Medium List 1 Accent 5" w:semiHidden="0" w:uiPriority="65" w:unhideWhenUsed="0"/>
+    <w:lsdException w:name="Medium List 2 Accent 5" w:semiHidden="0" w:uiPriority="66" w:unhideWhenUsed="0"/>
+    <w:lsdException w:name="Medium Grid 1 Accent 5" w:semiHidden="0" w:uiPriority="67" w:unhideWhenUsed="0"/>
+    <w:lsdException w:name="Medium Grid 2 Accent 5" w:semiHidden="0" w:uiPriority="68" w:unhideWhenUsed="0"/>
+    <w:lsdException w:name="Medium Grid 3 Accent 5" w:semiHidden="0" w:uiPriority="69" w:unhideWhenUsed="0"/>
+    <w:lsdException w:name="Dark List Accent 5" w:semiHidden="0" w:uiPriority="70" w:unhideWhenUsed="0"/>
+    <w:lsdException w:name="Colorful Shading Accent 5" w:semiHidden="0" w:uiPriority="71" w:unhideWhenUsed="0"/>
+    <w:lsdException w:name="Colorful List Accent 5" w:semiHidden="0" w:uiPriority="72" w:unhideWhenUsed="0"/>
+    <w:lsdException w:name="Colorful Grid Accent 5" w:semiHidden="0" w:uiPriority="73" w:unhideWhenUsed="0"/>
+    <w:lsdException w:name="Light Shading Accent 6" w:semiHidden="0" w:uiPriority="60" w:unhideWhenUsed="0"/>
+    <w:lsdException w:name="Light List Accent 6" w:semiHidden="0" w:uiPriority="61" w:unhideWhenUsed="0"/>
+    <w:lsdException w:name="Light Grid Accent 6" w:semiHidden="0" w:uiPriority="62" w:unhideWhenUsed="0"/>
+    <w:lsdException w:name="Medium Shading 1 Accent 6" w:semiHidden="0" w:uiPriority="63" w:unhideWhenUsed="0"/>
+    <w:lsdException w:name="Medium Shading 2 Accent 6" w:semiHidden="0" w:uiPriority="64" w:unhideWhenUsed="0"/>
+    <w:lsdException w:name="Medium List 1 Accent 6" w:semiHidden="0" w:uiPriority="65" w:unhideWhenUsed="0"/>
+    <w:lsdException w:name="Medium List 2 Accent 6" w:semiHidden="0" w:uiPriority="66" w:unhideWhenUsed="0"/>
+    <w:lsdException w:name="Medium Grid 1 Accent 6" w:semiHidden="0" w:uiPriority="67" w:unhideWhenUsed="0"/>
+    <w:lsdException w:name="Medium Grid 2 Accent 6" w:semiHidden="0" w:uiPriority="68" w:unhideWhenUsed="0"/>
+    <w:lsdException w:name="Medium Grid 3 Accent 6" w:semiHidden="0" w:uiPriority="69" w:unhideWhenUsed="0"/>
+    <w:lsdException w:name="Dark List Accent 6" w:semiHidden="0" w:uiPriority="70" w:unhideWhenUsed="0"/>
+    <w:lsdException w:name="Colorful Shading Accent 6" w:semiHidden="0" w:uiPriority="71" w:unhideWhenUsed="0"/>
+    <w:lsdException w:name="Colorful List Accent 6" w:semiHidden="0" w:uiPriority="72" w:unhideWhenUsed="0"/>
+    <w:lsdException w:name="Colorful Grid Accent 6" w:semiHidden="0" w:uiPriority="73" w:unhideWhenUsed="0"/>
+    <w:lsdException w:name="Subtle Emphasis" w:semiHidden="0" w:uiPriority="19" w:unhideWhenUsed="0" w:qFormat="1"/>
+    <w:lsdException w:name="Intense Emphasis" w:semiHidden="0" w:uiPriority="21" w:unhideWhenUsed="0" w:qFormat="1"/>
+    <w:lsdException w:name="Subtle Reference" w:semiHidden="0" w:uiPriority="31" w:unhideWhenUsed="0" w:qFormat="1"/>
+    <w:lsdException w:name="Intense Reference" w:semiHidden="0" w:uiPriority="32" w:unhideWhenUsed="0" w:qFormat="1"/>
+    <w:lsdException w:name="Book Title" w:semiHidden="0" w:uiPriority="33" w:unhideWhenUsed="0" w:qFormat="1"/>
+    <w:lsdException w:name="Bibliography" w:uiPriority="37"/>
+    <w:lsdException w:name="TOC Heading" w:uiPriority="39" w:qFormat="1"/>
+  </w:latentStyles>
+  <w:style w:type="paragraph" w:default="1" w:styleId="Normal">
+    <w:name w:val="Normal"/>
+    <w:qFormat/>
+  </w:style>
+  <w:style w:type="character" w:default="1" w:styleId="DefaultParagraphFont">
+    <w:name w:val="Default Paragraph Font"/>
+    <w:uiPriority w:val="1"/>
+    <w:semiHidden/>
+    <w:unhideWhenUsed/>
+  </w:style>
+  <w:style w:type="table" w:default="1" w:styleId="TableNormal">
+    <w:name w:val="Normal Table"/>
+    <w:uiPriority w:val="99"/>
+    <w:semiHidden/>
+    <w:unhideWhenUsed/>
+    <w:tblPr>
+      <w:tblInd w:w="0" w:type="dxa"/>
+      <w:tblCellMar>
+        <w:top w:w="0" w:type="dxa"/>
+        <w:left w:w="108" w:type="dxa"/>
+        <w:bottom w:w="0" w:type="dxa"/>
+        <w:right w:w="108" w:type="dxa"/>
+      </w:tblCellMar>
+    </w:tblPr>
+  </w:style>
+  <w:style w:type="numbering" w:default="1" w:styleId="NoList">
+    <w:name w:val="No List"/>
+    <w:uiPriority w:val="99"/>
+    <w:semiHidden/>
+    <w:unhideWhenUsed/>
+  </w:style>
+  <w:style w:type="paragraph" w:styleId="ListParagraph">
+    <w:name w:val="List Paragraph"/>
+    <w:basedOn w:val="Normal"/>
+    <w:uiPriority w:val="34"/>
+    <w:qFormat/>
+    <w:rsid w:val="004843DA"/>
+    <w:pPr>
+      <w:ind w:left="720"/>
+      <w:contextualSpacing/>
+    </w:pPr>
+  </w:style>
+</w:styles>
+</file>
+
+<file path=word/stylesWithEffects.xml><?xml version="1.0" encoding="utf-8"?>
+<w:styles xmlns:wpc="http://schemas.microsoft.com/office/word/2010/wordprocessingCanvas" xmlns:mc="http://schemas.openxmlformats.org/markup-compatibility/2006" xmlns:o="urn:schemas-microsoft-com:office:office" xmlns:r="http://schemas.openxmlformats.org/officeDocument/2006/relationships" xmlns:m="http://schemas.openxmlformats.org/officeDocument/2006/math" xmlns:v="urn:schemas-microsoft-com:vml" xmlns:wp14="http://schemas.microsoft.com/office/word/2010/wordprocessingDrawing" xmlns:wp="http://schemas.openxmlformats.org/drawingml/2006/wordprocessingDrawing" xmlns:w10="urn:schemas-microsoft-com:office:word" xmlns:w="http://schemas.openxmlformats.org/wordprocessingml/2006/main" xmlns:w14="http://schemas.microsoft.com/office/word/2010/wordml" xmlns:wpg="http://schemas.microsoft.com/office/word/2010/wordprocessingGroup" xmlns:wpi="http://schemas.microsoft.com/office/word/2010/wordprocessingInk" xmlns:wne="http://schemas.microsoft.com/office/word/2006/wordml" xmlns:wps="http://schemas.microsoft.com/office/word/2010/wordprocessingShape" mc:Ignorable="w14 wp14">
+  <w:docDefaults>
+    <w:rPrDefault>
+      <w:rPr>
+        <w:rFonts w:asciiTheme="minorHAnsi" w:eastAsiaTheme="minorHAnsi" w:hAnsiTheme="minorHAnsi" w:cstheme="minorBidi"/>
+        <w:sz w:val="22"/>
+        <w:szCs w:val="22"/>
+        <w:lang w:val="en-US" w:eastAsia="en-US" w:bidi="ar-SA"/>
+      </w:rPr>
+    </w:rPrDefault>
+    <w:pPrDefault>
+      <w:pPr>
+        <w:spacing w:after="160" w:line="259" w:lineRule="auto"/>
+      </w:pPr>
+    </w:pPrDefault>
+  </w:docDefaults>
+  <w:latentStyles w:defLockedState="0" w:defUIPriority="99" w:defSemiHidden="1" w:defUnhideWhenUsed="1" w:defQFormat="0" w:count="267">
+    <w:lsdException w:name="Normal" w:semiHidden="0" w:uiPriority="0" w:unhideWhenUsed="0" w:qFormat="1"/>
+    <w:lsdException w:name="heading 1" w:semiHidden="0" w:uiPriority="9" w:unhideWhenUsed="0" w:qFormat="1"/>
+    <w:lsdException w:name="heading 2" w:uiPriority="9" w:qFormat="1"/>
+    <w:lsdException w:name="heading 3" w:uiPriority="9" w:qFormat="1"/>
+    <w:lsdException w:name="heading 4" w:uiPriority="9" w:qFormat="1"/>
+    <w:lsdException w:name="heading 5" w:uiPriority="9" w:qFormat="1"/>
+    <w:lsdException w:name="heading 6" w:uiPriority="9" w:qFormat="1"/>
+    <w:lsdException w:name="heading 7" w:uiPriority="9" w:qFormat="1"/>
+    <w:lsdException w:name="heading 8" w:uiPriority="9" w:qFormat="1"/>
+    <w:lsdException w:name="heading 9" w:uiPriority="9" w:qFormat="1"/>
+    <w:lsdException w:name="toc 1" w:uiPriority="39"/>
+    <w:lsdException w:name="toc 2" w:uiPriority="39"/>
+    <w:lsdException w:name="toc 3" w:uiPriority="39"/>
+    <w:lsdException w:name="toc 4" w:uiPriority="39"/>
+    <w:lsdException w:name="toc 5" w:uiPriority="39"/>
+    <w:lsdException w:name="toc 6" w:uiPriority="39"/>
+    <w:lsdException w:name="toc 7" w:uiPriority="39"/>
+    <w:lsdException w:name="toc 8" w:uiPriority="39"/>
+    <w:lsdException w:name="toc 9" w:uiPriority="39"/>
+    <w:lsdException w:name="caption" w:uiPriority="35" w:qFormat="1"/>
+    <w:lsdException w:name="Title" w:semiHidden="0" w:uiPriority="10" w:unhideWhenUsed="0" w:qFormat="1"/>
+    <w:lsdException w:name="Default Paragraph Font" w:uiPriority="1"/>
+    <w:lsdException w:name="Subtitle" w:semiHidden="0" w:uiPriority="11" w:unhideWhenUsed="0" w:qFormat="1"/>
+    <w:lsdException w:name="Strong" w:semiHidden="0" w:uiPriority="22" w:unhideWhenUsed="0" w:qFormat="1"/>
+    <w:lsdException w:name="Emphasis" w:semiHidden="0" w:uiPriority="20" w:unhideWhenUsed="0" w:qFormat="1"/>
+    <w:lsdException w:name="Table Grid" w:semiHidden="0" w:uiPriority="39" w:unhideWhenUsed="0"/>
+    <w:lsdException w:name="Placeholder Text" w:unhideWhenUsed="0"/>
+    <w:lsdException w:name="No Spacing" w:semiHidden="0" w:uiPriority="1" w:unhideWhenUsed="0" w:qFormat="1"/>
+    <w:lsdException w:name="Light Shading" w:semiHidden="0" w:uiPriority="60" w:unhideWhenUsed="0"/>
+    <w:lsdException w:name="Light List" w:semiHidden="0" w:uiPriority="61" w:unhideWhenUsed="0"/>
+    <w:lsdException w:name="Light Grid" w:semiHidden="0" w:uiPriority="62" w:unhideWhenUsed="0"/>
+    <w:lsdException w:name="Medium Shading 1" w:semiHidden="0" w:uiPriority="63" w:unhideWhenUsed="0"/>
+    <w:lsdException w:name="Medium Shading 2" w:semiHidden="0" w:uiPriority="64" w:unhideWhenUsed="0"/>
+    <w:lsdException w:name="Medium List 1" w:semiHidden="0" w:uiPriority="65" w:unhideWhenUsed="0"/>
+    <w:lsdException w:name="Medium List 2" w:semiHidden="0" w:uiPriority="66" w:unhideWhenUsed="0"/>
+    <w:lsdException w:name="Medium Grid 1" w:semiHidden="0" w:uiPriority="67" w:unhideWhenUsed="0"/>
+    <w:lsdException w:name="Medium Grid 2" w:semiHidden="0" w:uiPriority="68" w:unhideWhenUsed="0"/>
+    <w:lsdException w:name="Medium Grid 3" w:semiHidden="0" w:uiPriority="69" w:unhideWhenUsed="0"/>
+    <w:lsdException w:name="Dark List" w:semiHidden="0" w:uiPriority="70" w:unhideWhenUsed="0"/>
+    <w:lsdException w:name="Colorful Shading" w:semiHidden="0" w:uiPriority="71" w:unhideWhenUsed="0"/>
+    <w:lsdException w:name="Colorful List" w:semiHidden="0" w:uiPriority="72" w:unhideWhenUsed="0"/>
+    <w:lsdException w:name="Colorful Grid" w:semiHidden="0" w:uiPriority="73" w:unhideWhenUsed="0"/>
+    <w:lsdException w:name="Light Shading Accent 1" w:semiHidden="0" w:uiPriority="60" w:unhideWhenUsed="0"/>
+    <w:lsdException w:name="Light List Accent 1" w:semiHidden="0" w:uiPriority="61" w:unhideWhenUsed="0"/>
+    <w:lsdException w:name="Light Grid Accent 1" w:semiHidden="0" w:uiPriority="62" w:unhideWhenUsed="0"/>
+    <w:lsdException w:name="Medium Shading 1 Accent 1" w:semiHidden="0" w:uiPriority="63" w:unhideWhenUsed="0"/>
+    <w:lsdException w:name="Medium Shading 2 Accent 1" w:semiHidden="0" w:uiPriority="64" w:unhideWhenUsed="0"/>
+    <w:lsdException w:name="Medium List 1 Accent 1" w:semiHidden="0" w:uiPriority="65" w:unhideWhenUsed="0"/>
+    <w:lsdException w:name="Revision" w:unhideWhenUsed="0"/>
+    <w:lsdException w:name="List Paragraph" w:semiHidden="0" w:uiPriority="34" w:unhideWhenUsed="0" w:qFormat="1"/>
+    <w:lsdException w:name="Quote" w:semiHidden="0" w:uiPriority="29" w:unhideWhenUsed="0" w:qFormat="1"/>
+    <w:lsdException w:name="Intense Quote" w:semiHidden="0" w:uiPriority="30" w:unhideWhenUsed="0" w:qFormat="1"/>
+    <w:lsdException w:name="Medium List 2 Accent 1" w:semiHidden="0" w:uiPriority="66" w:unhideWhenUsed="0"/>
+    <w:lsdException w:name="Medium Grid 1 Accent 1" w:semiHidden="0" w:uiPriority="67" w:unhideWhenUsed="0"/>
+    <w:lsdException w:name="Medium Grid 2 Accent 1" w:semiHidden="0" w:uiPriority="68" w:unhideWhenUsed="0"/>
+    <w:lsdException w:name="Medium Grid 3 Accent 1" w:semiHidden="0" w:uiPriority="69" w:unhideWhenUsed="0"/>
+    <w:lsdException w:name="Dark List Accent 1" w:semiHidden="0" w:uiPriority="70" w:unhideWhenUsed="0"/>
+    <w:lsdException w:name="Colorful Shading Accent 1" w:semiHidden="0" w:uiPriority="71" w:unhideWhenUsed="0"/>
+    <w:lsdException w:name="Colorful List Accent 1" w:semiHidden="0" w:uiPriority="72" w:unhideWhenUsed="0"/>
+    <w:lsdException w:name="Colorful Grid Accent 1" w:semiHidden="0" w:uiPriority="73" w:unhideWhenUsed="0"/>
+    <w:lsdException w:name="Light Shading Accent 2" w:semiHidden="0" w:uiPriority="60" w:unhideWhenUsed="0"/>
+    <w:lsdException w:name="Light List Accent 2" w:semiHidden="0" w:uiPriority="61" w:unhideWhenUsed="0"/>
+    <w:lsdException w:name="Light Grid Accent 2" w:semiHidden="0" w:uiPriority="62" w:unhideWhenUsed="0"/>
+    <w:lsdException w:name="Medium Shading 1 Accent 2" w:semiHidden="0" w:uiPriority="63" w:unhideWhenUsed="0"/>
+    <w:lsdException w:name="Medium Shading 2 Accent 2" w:semiHidden="0" w:uiPriority="64" w:unhideWhenUsed="0"/>
+    <w:lsdException w:name="Medium List 1 Accent 2" w:semiHidden="0" w:uiPriority="65" w:unhideWhenUsed="0"/>
+    <w:lsdException w:name="Medium List 2 Accent 2" w:semiHidden="0" w:uiPriority="66" w:unhideWhenUsed="0"/>
+    <w:lsdException w:name="Medium Grid 1 Accent 2" w:semiHidden="0" w:uiPriority="67" w:unhideWhenUsed="0"/>
+    <w:lsdException w:name="Medium Grid 2 Accent 2" w:semiHidden="0" w:uiPriority="68" w:unhideWhenUsed="0"/>
+    <w:lsdException w:name="Medium Grid 3 Accent 2" w:semiHidden="0" w:uiPriority="69" w:unhideWhenUsed="0"/>
+    <w:lsdException w:name="Dark List Accent 2" w:semiHidden="0" w:uiPriority="70" w:unhideWhenUsed="0"/>
+    <w:lsdException w:name="Colorful Shading Accent 2" w:semiHidden="0" w:uiPriority="71" w:unhideWhenUsed="0"/>
+    <w:lsdException w:name="Colorful List Accent 2" w:semiHidden="0" w:uiPriority="72" w:unhideWhenUsed="0"/>
+    <w:lsdException w:name="Colorful Grid Accent 2" w:semiHidden="0" w:uiPriority="73" w:unhideWhenUsed="0"/>
+    <w:lsdException w:name="Light Shading Accent 3" w:semiHidden="0" w:uiPriority="60" w:unhideWhenUsed="0"/>
+    <w:lsdException w:name="Light List Accent 3" w:semiHidden="0" w:uiPriority="61" w:unhideWhenUsed="0"/>
+    <w:lsdException w:name="Light Grid Accent 3" w:semiHidden="0" w:uiPriority="62" w:unhideWhenUsed="0"/>
+    <w:lsdException w:name="Medium Shading 1 Accent 3" w:semiHidden="0" w:uiPriority="63" w:unhideWhenUsed="0"/>
+    <w:lsdException w:name="Medium Shading 2 Accent 3" w:semiHidden="0" w:uiPriority="64" w:unhideWhenUsed="0"/>
+    <w:lsdException w:name="Medium List 1 Accent 3" w:semiHidden="0" w:uiPriority="65" w:unhideWhenUsed="0"/>
+    <w:lsdException w:name="Medium List 2 Accent 3" w:semiHidden="0" w:uiPriority="66" w:unhideWhenUsed="0"/>
+    <w:lsdException w:name="Medium Grid 1 Accent 3" w:semiHidden="0" w:uiPriority="67" w:unhideWhenUsed="0"/>
+    <w:lsdException w:name="Medium Grid 2 Accent 3" w:semiHidden="0" w:uiPriority="68" w:unhideWhenUsed="0"/>
+    <w:lsdException w:name="Medium Grid 3 Accent 3" w:semiHidden="0" w:uiPriority="69" w:unhideWhenUsed="0"/>
+    <w:lsdException w:name="Dark List Accent 3" w:semiHidden="0" w:uiPriority="70" w:unhideWhenUsed="0"/>
+    <w:lsdException w:name="Colorful Shading Accent 3" w:semiHidden="0" w:uiPriority="71" w:unhideWhenUsed="0"/>
+    <w:lsdException w:name="Colorful List Accent 3" w:semiHidden="0" w:uiPriority="72" w:unhideWhenUsed="0"/>
+    <w:lsdException w:name="Colorful Grid Accent 3" w:semiHidden="0" w:uiPriority="73" w:unhideWhenUsed="0"/>
+    <w:lsdException w:name="Light Shading Accent 4" w:semiHidden="0" w:uiPriority="60" w:unhideWhenUsed="0"/>
+    <w:lsdException w:name="Light List Accent 4" w:semiHidden="0" w:uiPriority="61" w:unhideWhenUsed="0"/>
+    <w:lsdException w:name="Light Grid Accent 4" w:semiHidden="0" w:uiPriority="62" w:unhideWhenUsed="0"/>
+    <w:lsdException w:name="Medium Shading 1 Accent 4" w:semiHidden="0" w:uiPriority="63" w:unhideWhenUsed="0"/>
+    <w:lsdException w:name="Medium Shading 2 Accent 4" w:semiHidden="0" w:uiPriority="64" w:unhideWhenUsed="0"/>
+    <w:lsdException w:name="Medium List 1 Accent 4" w:semiHidden="0" w:uiPriority="65" w:unhideWhenUsed="0"/>
+    <w:lsdException w:name="Medium List 2 Accent 4" w:semiHidden="0" w:uiPriority="66" w:unhideWhenUsed="0"/>
+    <w:lsdException w:name="Medium Grid 1 Accent 4" w:semiHidden="0" w:uiPriority="67" w:unhideWhenUsed="0"/>
+    <w:lsdException w:name="Medium Grid 2 Accent 4" w:semiHidden="0" w:uiPriority="68" w:unhideWhenUsed="0"/>
+    <w:lsdException w:name="Medium Grid 3 Accent 4" w:semiHidden="0" w:uiPriority="69" w:unhideWhenUsed="0"/>
+    <w:lsdException w:name="Dark List Accent 4" w:semiHidden="0" w:uiPriority="70" w:unhideWhenUsed="0"/>
+    <w:lsdException w:name="Colorful Shading Accent 4" w:semiHidden="0" w:uiPriority="71" w:unhideWhenUsed="0"/>
+    <w:lsdException w:name="Colorful List Accent 4" w:semiHidden="0" w:uiPriority="72" w:unhideWhenUsed="0"/>
+    <w:lsdException w:name="Colorful Grid Accent 4" w:semiHidden="0" w:uiPriority="73" w:unhideWhenUsed="0"/>
+    <w:lsdException w:name="Light Shading Accent 5" w:semiHidden="0" w:uiPriority="60" w:unhideWhenUsed="0"/>
+    <w:lsdException w:name="Light List Accent 5" w:semiHidden="0" w:uiPriority="61" w:unhideWhenUsed="0"/>
+    <w:lsdException w:name="Light Grid Accent 5" w:semiHidden="0" w:uiPriority="62" w:unhideWhenUsed="0"/>
+    <w:lsdException w:name="Medium Shading 1 Accent 5" w:semiHidden="0" w:uiPriority="63" w:unhideWhenUsed="0"/>
+    <w:lsdException w:name="Medium Shading 2 Accent 5" w:semiHidden="0" w:uiPriority="64" w:unhideWhenUsed="0"/>
+    <w:lsdException w:name="Medium List 1 Accent 5" w:semiHidden="0" w:uiPriority="65" w:unhideWhenUsed="0"/>
+    <w:lsdException w:name="Medium List 2 Accent 5" w:semiHidden="0" w:uiPriority="66" w:unhideWhenUsed="0"/>
+    <w:lsdException w:name="Medium Grid 1 Accent 5" w:semiHidden="0" w:uiPriority="67" w:unhideWhenUsed="0"/>
+    <w:lsdException w:name="Medium Grid 2 Accent 5" w:semiHidden="0" w:uiPriority="68" w:unhideWhenUsed="0"/>
+    <w:lsdException w:name="Medium Grid 3 Accent 5" w:semiHidden="0" w:uiPriority="69" w:unhideWhenUsed="0"/>
+    <w:lsdException w:name="Dark List Accent 5" w:semiHidden="0" w:uiPriority="70" w:unhideWhenUsed="0"/>
+    <w:lsdException w:name="Colorful Shading Accent 5" w:semiHidden="0" w:uiPriority="71" w:unhideWhenUsed="0"/>
+    <w:lsdException w:name="Colorful List Accent 5" w:semiHidden="0" w:uiPriority="72" w:unhideWhenUsed="0"/>
+    <w:lsdException w:name="Colorful Grid Accent 5" w:semiHidden="0" w:uiPriority="73" w:unhideWhenUsed="0"/>
+    <w:lsdException w:name="Light Shading Accent 6" w:semiHidden="0" w:uiPriority="60" w:unhideWhenUsed="0"/>
+    <w:lsdException w:name="Light List Accent 6" w:semiHidden="0" w:uiPriority="61" w:unhideWhenUsed="0"/>
+    <w:lsdException w:name="Light Grid Accent 6" w:semiHidden="0" w:uiPriority="62" w:unhideWhenUsed="0"/>
+    <w:lsdException w:name="Medium Shading 1 Accent 6" w:semiHidden="0" w:uiPriority="63" w:unhideWhenUsed="0"/>
+    <w:lsdException w:name="Medium Shading 2 Accent 6" w:semiHidden="0" w:uiPriority="64" w:unhideWhenUsed="0"/>
+    <w:lsdException w:name="Medium List 1 Accent 6" w:semiHidden="0" w:uiPriority="65" w:unhideWhenUsed="0"/>
+    <w:lsdException w:name="Medium List 2 Accent 6" w:semiHidden="0" w:uiPriority="66" w:unhideWhenUsed="0"/>
+    <w:lsdException w:name="Medium Grid 1 Accent 6" w:semiHidden="0" w:uiPriority="67" w:unhideWhenUsed="0"/>
+    <w:lsdException w:name="Medium Grid 2 Accent 6" w:semiHidden="0" w:uiPriority="68" w:unhideWhenUsed="0"/>
+    <w:lsdException w:name="Medium Grid 3 Accent 6" w:semiHidden="0" w:uiPriority="69" w:unhideWhenUsed="0"/>
+    <w:lsdException w:name="Dark List Accent 6" w:semiHidden="0" w:uiPriority="70" w:unhideWhenUsed="0"/>
+    <w:lsdException w:name="Colorful Shading Accent 6" w:semiHidden="0" w:uiPriority="71" w:unhideWhenUsed="0"/>
+    <w:lsdException w:name="Colorful List Accent 6" w:semiHidden="0" w:uiPriority="72" w:unhideWhenUsed="0"/>
+    <w:lsdException w:name="Colorful Grid Accent 6" w:semiHidden="0" w:uiPriority="73" w:unhideWhenUsed="0"/>
+    <w:lsdException w:name="Subtle Emphasis" w:semiHidden="0" w:uiPriority="19" w:unhideWhenUsed="0" w:qFormat="1"/>
+    <w:lsdException w:name="Intense Emphasis" w:semiHidden="0" w:uiPriority="21" w:unhideWhenUsed="0" w:qFormat="1"/>
+    <w:lsdException w:name="Subtle Reference" w:semiHidden="0" w:uiPriority="31" w:unhideWhenUsed="0" w:qFormat="1"/>
+    <w:lsdException w:name="Intense Reference" w:semiHidden="0" w:uiPriority="32" w:unhideWhenUsed="0" w:qFormat="1"/>
+    <w:lsdException w:name="Book Title" w:semiHidden="0" w:uiPriority="33" w:unhideWhenUsed="0" w:qFormat="1"/>
+    <w:lsdException w:name="Bibliography" w:uiPriority="37"/>
+    <w:lsdException w:name="TOC Heading" w:uiPriority="39" w:qFormat="1"/>
   </w:latentStyles>
   <w:style w:type="paragraph" w:default="1" w:styleId="Normal">
     <w:name w:val="Normal"/>
@@ -2015,7 +1983,7 @@
     </a:clrScheme>
     <a:fontScheme name="Office">
       <a:majorFont>
-        <a:latin typeface="Calibri Light" panose="020F0302020204030204"/>
+        <a:latin typeface="Calibri Light"/>
         <a:ea typeface=""/>
         <a:cs typeface=""/>
         <a:font script="Jpan" typeface="游ゴシック Light"/>
@@ -2067,7 +2035,7 @@
         <a:font script="Tfng" typeface="Ebrima"/>
       </a:majorFont>
       <a:minorFont>
-        <a:latin typeface="Calibri" panose="020F0502020204030204"/>
+        <a:latin typeface="Calibri"/>
         <a:ea typeface=""/>
         <a:cs typeface=""/>
         <a:font script="Jpan" typeface="游明朝"/>
@@ -2261,7 +2229,7 @@
   <a:extraClrSchemeLst/>
   <a:extLst>
     <a:ext uri="{05A4C25C-085E-4340-85A3-A5531E510DB2}">
-      <thm15:themeFamily xmlns:thm15="http://schemas.microsoft.com/office/thememl/2012/main" name="Office Theme" id="{62F939B6-93AF-4DB8-9C6B-D6C7DFDC589F}" vid="{4A3C46E8-61CC-4603-A589-7422A47A8E4A}"/>
+      <thm15:themeFamily xmlns:thm15="http://schemas.microsoft.com/office/thememl/2012/main" xmlns="" name="Office Theme" id="{62F939B6-93AF-4DB8-9C6B-D6C7DFDC589F}" vid="{4A3C46E8-61CC-4603-A589-7422A47A8E4A}"/>
     </a:ext>
   </a:extLst>
 </a:theme>

</xml_diff>